<commit_message>
Profesor y Materia updated
</commit_message>
<xml_diff>
--- a/Segundo Parcial/Informe/proyecto.docx
+++ b/Segundo Parcial/Informe/proyecto.docx
@@ -4,29 +4,24 @@
   <w:body>
     <w:p>
       <w:pPr>
-        <w:autoSpaceDE w:val="0"/>
-        <w:autoSpaceDN w:val="0"/>
-        <w:adjustRightInd w:val="0"/>
-        <w:jc w:val="center"/>
         <w:rPr>
-          <w:sz w:val="20"/>
-          <w:szCs w:val="20"/>
+          <w:rStyle w:val="Emphasis"/>
         </w:rPr>
       </w:pPr>
       <w:r>
         <w:rPr>
-          <w:noProof/>
+          <w:rStyle w:val="Emphasis"/>
         </w:rPr>
         <w:drawing>
-          <wp:anchor distT="0" distB="0" distL="114300" distR="114300" simplePos="0" relativeHeight="251659264" behindDoc="0" locked="0" layoutInCell="1" allowOverlap="1" wp14:anchorId="61F4E000" wp14:editId="76F35B43">
+          <wp:anchor distT="0" distB="0" distL="114300" distR="114300" simplePos="0" relativeHeight="251658241" behindDoc="0" locked="0" layoutInCell="1" allowOverlap="1" wp14:anchorId="61F4E000" wp14:editId="3C5B2EB6">
             <wp:simplePos x="0" y="0"/>
             <wp:positionH relativeFrom="page">
-              <wp:align>center</wp:align>
+              <wp:posOffset>1937556</wp:posOffset>
             </wp:positionH>
             <wp:positionV relativeFrom="paragraph">
-              <wp:posOffset>5080</wp:posOffset>
+              <wp:posOffset>6350</wp:posOffset>
             </wp:positionV>
-            <wp:extent cx="3962400" cy="666750"/>
+            <wp:extent cx="4524233" cy="666750"/>
             <wp:effectExtent l="0" t="0" r="0" b="0"/>
             <wp:wrapNone/>
             <wp:docPr id="969514893" name="Imagen 969514893" descr="ESPE | Universidad de las Fuerzas Armadas | Sangolquí"/>
@@ -58,7 +53,7 @@
                   <pic:spPr bwMode="auto">
                     <a:xfrm>
                       <a:off x="0" y="0"/>
-                      <a:ext cx="3962400" cy="666750"/>
+                      <a:ext cx="4524233" cy="666750"/>
                     </a:xfrm>
                     <a:prstGeom prst="rect">
                       <a:avLst/>
@@ -83,11 +78,8 @@
     </w:p>
     <w:p>
       <w:pPr>
-        <w:autoSpaceDE w:val="0"/>
-        <w:autoSpaceDN w:val="0"/>
-        <w:adjustRightInd w:val="0"/>
-        <w:jc w:val="center"/>
         <w:rPr>
+          <w:rStyle w:val="Emphasis"/>
           <w:sz w:val="20"/>
           <w:szCs w:val="20"/>
         </w:rPr>
@@ -95,72 +87,22 @@
     </w:p>
     <w:p>
       <w:pPr>
-        <w:autoSpaceDE w:val="0"/>
-        <w:autoSpaceDN w:val="0"/>
-        <w:adjustRightInd w:val="0"/>
-        <w:jc w:val="center"/>
         <w:rPr>
+          <w:rStyle w:val="Emphasis"/>
           <w:sz w:val="20"/>
           <w:szCs w:val="20"/>
         </w:rPr>
       </w:pPr>
-    </w:p>
-    <w:p>
-      <w:pPr>
-        <w:autoSpaceDE w:val="0"/>
-        <w:autoSpaceDN w:val="0"/>
-        <w:adjustRightInd w:val="0"/>
-        <w:jc w:val="center"/>
+      <w:r>
         <w:rPr>
+          <w:rStyle w:val="Emphasis"/>
           <w:sz w:val="20"/>
           <w:szCs w:val="20"/>
-        </w:rPr>
-      </w:pPr>
-    </w:p>
-    <w:p>
-      <w:pPr>
-        <w:autoSpaceDE w:val="0"/>
-        <w:autoSpaceDN w:val="0"/>
-        <w:adjustRightInd w:val="0"/>
-        <w:jc w:val="center"/>
-        <w:rPr>
-          <w:sz w:val="20"/>
-          <w:szCs w:val="20"/>
-        </w:rPr>
-      </w:pPr>
-    </w:p>
-    <w:p>
-      <w:pPr>
-        <w:autoSpaceDE w:val="0"/>
-        <w:autoSpaceDN w:val="0"/>
-        <w:adjustRightInd w:val="0"/>
-        <w:jc w:val="center"/>
-        <w:rPr>
-          <w:sz w:val="20"/>
-          <w:szCs w:val="20"/>
-        </w:rPr>
-      </w:pPr>
-    </w:p>
-    <w:p>
-      <w:pPr>
-        <w:autoSpaceDE w:val="0"/>
-        <w:autoSpaceDN w:val="0"/>
-        <w:adjustRightInd w:val="0"/>
-        <w:jc w:val="center"/>
-        <w:rPr>
-          <w:sz w:val="20"/>
-          <w:szCs w:val="20"/>
-        </w:rPr>
-      </w:pPr>
-      <w:r>
-        <w:rPr>
-          <w:noProof/>
-          <w:lang w:val="es-EC" w:eastAsia="es-EC"/>
         </w:rPr>
         <mc:AlternateContent>
           <mc:Choice Requires="wps">
             <w:drawing>
-              <wp:anchor distT="0" distB="0" distL="114300" distR="114300" simplePos="0" relativeHeight="251655680" behindDoc="0" locked="0" layoutInCell="1" allowOverlap="1" wp14:anchorId="65DB0665" wp14:editId="1E913147">
+              <wp:anchor distT="0" distB="0" distL="114300" distR="114300" simplePos="0" relativeHeight="251658240" behindDoc="0" locked="0" layoutInCell="1" allowOverlap="1" wp14:anchorId="65DB0665" wp14:editId="1E913147">
                 <wp:simplePos x="0" y="0"/>
                 <wp:positionH relativeFrom="column">
                   <wp:posOffset>894080</wp:posOffset>
@@ -200,7 +142,7 @@
                         </a:ln>
                         <a:extLst>
                           <a:ext uri="{909E8E84-426E-40dd-AFC4-6F175D3DCCD1}">
-                            <a14:hiddenFill xmlns:a14="http://schemas.microsoft.com/office/drawing/2010/main" xmlns:w="http://schemas.openxmlformats.org/wordprocessingml/2006/main" xmlns:w10="urn:schemas-microsoft-com:office:word" xmlns:v="urn:schemas-microsoft-com:vml" xmlns:o="urn:schemas-microsoft-com:office:office" xmlns:mv="urn:schemas-microsoft-com:mac:vml" xmlns:mo="http://schemas.microsoft.com/office/mac/office/2008/main" xmlns="">
+                            <a14:hiddenFill xmlns:arto="http://schemas.microsoft.com/office/word/2006/arto" xmlns="" xmlns:mo="http://schemas.microsoft.com/office/mac/office/2008/main" xmlns:mv="urn:schemas-microsoft-com:mac:vml" xmlns:o="urn:schemas-microsoft-com:office:office" xmlns:v="urn:schemas-microsoft-com:vml" xmlns:w10="urn:schemas-microsoft-com:office:word" xmlns:w="http://schemas.openxmlformats.org/wordprocessingml/2006/main" xmlns:a14="http://schemas.microsoft.com/office/drawing/2010/main">
                               <a:noFill/>
                             </a14:hiddenFill>
                           </a:ext>
@@ -219,7 +161,7 @@
               </wp:anchor>
             </w:drawing>
           </mc:Choice>
-          <mc:Fallback>
+          <mc:Fallback xmlns:arto="http://schemas.microsoft.com/office/word/2006/arto">
             <w:pict>
               <v:line w14:anchorId="5AC84A6F" id="Line 4" o:spid="_x0000_s1026" style="position:absolute;z-index:251655680;visibility:visible;mso-wrap-style:square;mso-width-percent:0;mso-height-percent:0;mso-wrap-distance-left:9pt;mso-wrap-distance-top:0;mso-wrap-distance-right:9pt;mso-wrap-distance-bottom:0;mso-position-horizontal:absolute;mso-position-horizontal-relative:text;mso-position-vertical:absolute;mso-position-vertical-relative:text;mso-width-percent:0;mso-height-percent:0;mso-width-relative:page;mso-height-relative:page" from="70.4pt,5.2pt" to="421.4pt,5.2pt" o:gfxdata="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" strokeweight="1.5pt"/>
             </w:pict>
@@ -229,26 +171,29 @@
     </w:p>
     <w:p>
       <w:pPr>
-        <w:autoSpaceDE w:val="0"/>
-        <w:autoSpaceDN w:val="0"/>
-        <w:adjustRightInd w:val="0"/>
-        <w:jc w:val="center"/>
         <w:rPr>
-          <w:b/>
-          <w:sz w:val="32"/>
-          <w:szCs w:val="32"/>
+          <w:rStyle w:val="Emphasis"/>
+          <w:sz w:val="20"/>
+          <w:szCs w:val="20"/>
         </w:rPr>
       </w:pPr>
       <w:r>
         <w:rPr>
-          <w:b/>
-          <w:sz w:val="32"/>
-          <w:szCs w:val="32"/>
+          <w:rStyle w:val="Emphasis"/>
+          <w:sz w:val="20"/>
+          <w:szCs w:val="20"/>
         </w:rPr>
         <w:t>CARRERA</w:t>
       </w:r>
+      <w:r>
+        <w:rPr>
+          <w:rStyle w:val="Emphasis"/>
+          <w:sz w:val="20"/>
+          <w:szCs w:val="20"/>
+        </w:rPr>
+        <w:t>: Software</w:t>
+      </w:r>
     </w:p>
-    <w:p/>
     <w:tbl>
       <w:tblPr>
         <w:tblW w:w="0" w:type="auto"/>
@@ -263,8 +208,8 @@
         <w:tblLook w:val="01E0" w:firstRow="1" w:lastRow="1" w:firstColumn="1" w:lastColumn="1" w:noHBand="0" w:noVBand="0"/>
       </w:tblPr>
       <w:tblGrid>
-        <w:gridCol w:w="4373"/>
-        <w:gridCol w:w="4981"/>
+        <w:gridCol w:w="4261"/>
+        <w:gridCol w:w="4817"/>
       </w:tblGrid>
       <w:tr>
         <w:trPr>
@@ -282,7 +227,15 @@
             </w:tcBorders>
             <w:shd w:val="clear" w:color="auto" w:fill="E6E6E6"/>
           </w:tcPr>
-          <w:p/>
+          <w:p>
+            <w:pPr>
+              <w:rPr>
+                <w:rStyle w:val="Emphasis"/>
+                <w:sz w:val="20"/>
+                <w:szCs w:val="20"/>
+              </w:rPr>
+            </w:pPr>
+          </w:p>
         </w:tc>
       </w:tr>
       <w:tr>
@@ -298,29 +251,26 @@
           </w:tcPr>
           <w:p>
             <w:pPr>
+              <w:jc w:val="center"/>
               <w:rPr>
-                <w:sz w:val="26"/>
-                <w:szCs w:val="26"/>
+                <w:rStyle w:val="Emphasis"/>
+                <w:sz w:val="20"/>
+                <w:szCs w:val="20"/>
               </w:rPr>
             </w:pPr>
             <w:r>
               <w:rPr>
-                <w:sz w:val="26"/>
-                <w:szCs w:val="26"/>
+                <w:rStyle w:val="Emphasis"/>
+                <w:sz w:val="20"/>
+                <w:szCs w:val="20"/>
               </w:rPr>
-              <w:t xml:space="preserve">NRC </w:t>
+              <w:t xml:space="preserve">NRC - </w:t>
             </w:r>
             <w:r>
               <w:rPr>
-                <w:sz w:val="26"/>
-                <w:szCs w:val="26"/>
-              </w:rPr>
-              <w:t xml:space="preserve">- </w:t>
-            </w:r>
-            <w:r>
-              <w:rPr>
-                <w:sz w:val="26"/>
-                <w:szCs w:val="26"/>
+                <w:rStyle w:val="Emphasis"/>
+                <w:sz w:val="20"/>
+                <w:szCs w:val="20"/>
               </w:rPr>
               <w:t>ASIGNATURA:</w:t>
             </w:r>
@@ -338,17 +288,60 @@
           </w:tcPr>
           <w:p>
             <w:pPr>
+              <w:jc w:val="center"/>
               <w:rPr>
-                <w:sz w:val="26"/>
-                <w:szCs w:val="26"/>
+                <w:rStyle w:val="Emphasis"/>
+                <w:sz w:val="20"/>
+                <w:szCs w:val="20"/>
               </w:rPr>
             </w:pPr>
             <w:r>
               <w:rPr>
-                <w:sz w:val="26"/>
-                <w:szCs w:val="26"/>
+                <w:rStyle w:val="Emphasis"/>
+                <w:sz w:val="20"/>
+                <w:szCs w:val="20"/>
               </w:rPr>
-              <w:t>14544 Estructura de Datos</w:t>
+              <w:t>14544</w:t>
+            </w:r>
+            <w:r>
+              <w:rPr>
+                <w:rStyle w:val="Emphasis"/>
+                <w:sz w:val="20"/>
+                <w:szCs w:val="20"/>
+              </w:rPr>
+              <w:t xml:space="preserve"> -</w:t>
+            </w:r>
+            <w:r>
+              <w:rPr>
+                <w:rStyle w:val="Emphasis"/>
+                <w:sz w:val="20"/>
+                <w:szCs w:val="20"/>
+              </w:rPr>
+              <w:t xml:space="preserve"> </w:t>
+            </w:r>
+            <w:r>
+              <w:rPr>
+                <w:rStyle w:val="Emphasis"/>
+                <w:sz w:val="20"/>
+                <w:szCs w:val="20"/>
+              </w:rPr>
+              <w:t>E</w:t>
+            </w:r>
+            <w:r>
+              <w:rPr>
+                <w:rStyle w:val="Emphasis"/>
+                <w:sz w:val="20"/>
+                <w:szCs w:val="20"/>
+              </w:rPr>
+              <w:t>structura</w:t>
+            </w:r>
+            <w:r>
+              <w:rPr>
+                <w:rStyle w:val="Emphasis"/>
+                <w:sz w:val="20"/>
+                <w:szCs w:val="20"/>
+              </w:rPr>
+              <w:t xml:space="preserve"> de Datos</w:t>
             </w:r>
           </w:p>
         </w:tc>
@@ -366,29 +359,34 @@
           </w:tcPr>
           <w:p>
             <w:pPr>
+              <w:jc w:val="center"/>
               <w:rPr>
-                <w:sz w:val="26"/>
-                <w:szCs w:val="26"/>
+                <w:rStyle w:val="Emphasis"/>
+                <w:sz w:val="20"/>
+                <w:szCs w:val="20"/>
               </w:rPr>
             </w:pPr>
             <w:r>
               <w:rPr>
-                <w:sz w:val="26"/>
-                <w:szCs w:val="26"/>
+                <w:rStyle w:val="Emphasis"/>
+                <w:sz w:val="20"/>
+                <w:szCs w:val="20"/>
               </w:rPr>
               <w:t>PROFESOR</w:t>
             </w:r>
             <w:r>
               <w:rPr>
-                <w:sz w:val="26"/>
-                <w:szCs w:val="26"/>
+                <w:rStyle w:val="Emphasis"/>
+                <w:sz w:val="20"/>
+                <w:szCs w:val="20"/>
               </w:rPr>
               <w:t>A</w:t>
             </w:r>
             <w:r>
               <w:rPr>
-                <w:sz w:val="26"/>
-                <w:szCs w:val="26"/>
+                <w:rStyle w:val="Emphasis"/>
+                <w:sz w:val="20"/>
+                <w:szCs w:val="20"/>
               </w:rPr>
               <w:t>:</w:t>
             </w:r>
@@ -406,15 +404,18 @@
           </w:tcPr>
           <w:p>
             <w:pPr>
+              <w:jc w:val="center"/>
               <w:rPr>
-                <w:sz w:val="26"/>
-                <w:szCs w:val="26"/>
+                <w:rStyle w:val="Emphasis"/>
+                <w:sz w:val="20"/>
+                <w:szCs w:val="20"/>
               </w:rPr>
             </w:pPr>
             <w:r>
               <w:rPr>
-                <w:sz w:val="26"/>
-                <w:szCs w:val="26"/>
+                <w:rStyle w:val="Emphasis"/>
+                <w:sz w:val="20"/>
+                <w:szCs w:val="20"/>
               </w:rPr>
               <w:t>Ing. Mayra Álvarez</w:t>
             </w:r>
@@ -434,15 +435,18 @@
           </w:tcPr>
           <w:p>
             <w:pPr>
+              <w:jc w:val="center"/>
               <w:rPr>
-                <w:sz w:val="26"/>
-                <w:szCs w:val="26"/>
+                <w:rStyle w:val="Emphasis"/>
+                <w:sz w:val="20"/>
+                <w:szCs w:val="20"/>
               </w:rPr>
             </w:pPr>
             <w:r>
               <w:rPr>
-                <w:sz w:val="26"/>
-                <w:szCs w:val="26"/>
+                <w:rStyle w:val="Emphasis"/>
+                <w:sz w:val="20"/>
+                <w:szCs w:val="20"/>
               </w:rPr>
               <w:t>PERÍODO ACADÉMICO:</w:t>
             </w:r>
@@ -460,36 +464,42 @@
           </w:tcPr>
           <w:p>
             <w:pPr>
+              <w:jc w:val="center"/>
               <w:rPr>
-                <w:sz w:val="26"/>
-                <w:szCs w:val="26"/>
+                <w:rStyle w:val="Emphasis"/>
+                <w:sz w:val="20"/>
+                <w:szCs w:val="20"/>
               </w:rPr>
             </w:pPr>
             <w:r>
               <w:rPr>
-                <w:sz w:val="26"/>
-                <w:szCs w:val="26"/>
+                <w:rStyle w:val="Emphasis"/>
+                <w:sz w:val="20"/>
+                <w:szCs w:val="20"/>
               </w:rPr>
               <w:t>202</w:t>
             </w:r>
             <w:r>
               <w:rPr>
-                <w:sz w:val="26"/>
-                <w:szCs w:val="26"/>
+                <w:rStyle w:val="Emphasis"/>
+                <w:sz w:val="20"/>
+                <w:szCs w:val="20"/>
               </w:rPr>
               <w:t>4_</w:t>
             </w:r>
             <w:r>
               <w:rPr>
-                <w:sz w:val="26"/>
-                <w:szCs w:val="26"/>
+                <w:rStyle w:val="Emphasis"/>
+                <w:sz w:val="20"/>
+                <w:szCs w:val="20"/>
               </w:rPr>
               <w:t>5</w:t>
             </w:r>
             <w:r>
               <w:rPr>
-                <w:sz w:val="26"/>
-                <w:szCs w:val="26"/>
+                <w:rStyle w:val="Emphasis"/>
+                <w:sz w:val="20"/>
+                <w:szCs w:val="20"/>
               </w:rPr>
               <w:t>0</w:t>
             </w:r>
@@ -509,105 +519,138 @@
             </w:tcBorders>
             <w:shd w:val="clear" w:color="auto" w:fill="E6E6E6"/>
           </w:tcPr>
-          <w:p/>
+          <w:p>
+            <w:pPr>
+              <w:rPr>
+                <w:rStyle w:val="Emphasis"/>
+                <w:sz w:val="20"/>
+                <w:szCs w:val="20"/>
+              </w:rPr>
+            </w:pPr>
+          </w:p>
         </w:tc>
       </w:tr>
     </w:tbl>
-    <w:p/>
-    <w:p/>
+    <w:p>
+      <w:pPr>
+        <w:rPr>
+          <w:rStyle w:val="Emphasis"/>
+          <w:sz w:val="20"/>
+          <w:szCs w:val="20"/>
+        </w:rPr>
+      </w:pPr>
+    </w:p>
     <w:p>
       <w:pPr>
         <w:jc w:val="center"/>
         <w:rPr>
-          <w:b/>
-          <w:sz w:val="36"/>
-          <w:szCs w:val="36"/>
+          <w:rStyle w:val="Emphasis"/>
+          <w:sz w:val="20"/>
+          <w:szCs w:val="20"/>
         </w:rPr>
       </w:pPr>
       <w:r>
         <w:rPr>
-          <w:b/>
-          <w:sz w:val="36"/>
-          <w:szCs w:val="36"/>
+          <w:rStyle w:val="Emphasis"/>
+          <w:sz w:val="20"/>
+          <w:szCs w:val="20"/>
         </w:rPr>
         <w:t>Informe del proyecto</w:t>
       </w:r>
     </w:p>
-    <w:p/>
     <w:tbl>
       <w:tblPr>
         <w:tblW w:w="0" w:type="auto"/>
         <w:tblLook w:val="01E0" w:firstRow="1" w:lastRow="1" w:firstColumn="1" w:lastColumn="1" w:noHBand="0" w:noVBand="0"/>
       </w:tblPr>
       <w:tblGrid>
-        <w:gridCol w:w="6488"/>
-        <w:gridCol w:w="2866"/>
+        <w:gridCol w:w="6663"/>
+        <w:gridCol w:w="2415"/>
       </w:tblGrid>
       <w:tr>
         <w:tc>
           <w:tcPr>
-            <w:tcW w:w="9354" w:type="dxa"/>
+            <w:tcW w:w="9078" w:type="dxa"/>
             <w:gridSpan w:val="2"/>
             <w:shd w:val="clear" w:color="auto" w:fill="E6E6E6"/>
           </w:tcPr>
-          <w:p/>
+          <w:p>
+            <w:pPr>
+              <w:rPr>
+                <w:rStyle w:val="Emphasis"/>
+                <w:sz w:val="20"/>
+                <w:szCs w:val="20"/>
+              </w:rPr>
+            </w:pPr>
+          </w:p>
         </w:tc>
       </w:tr>
       <w:tr>
         <w:trPr>
-          <w:trHeight w:val="352"/>
+          <w:trHeight w:val="1341"/>
         </w:trPr>
         <w:tc>
           <w:tcPr>
-            <w:tcW w:w="9354" w:type="dxa"/>
+            <w:tcW w:w="9078" w:type="dxa"/>
             <w:gridSpan w:val="2"/>
             <w:vAlign w:val="bottom"/>
           </w:tcPr>
           <w:p>
             <w:pPr>
               <w:jc w:val="center"/>
-            </w:pPr>
-          </w:p>
-          <w:p>
-            <w:pPr>
-              <w:jc w:val="center"/>
+              <w:rPr>
+                <w:rStyle w:val="Emphasis"/>
+                <w:sz w:val="20"/>
+                <w:szCs w:val="20"/>
+              </w:rPr>
             </w:pPr>
           </w:p>
           <w:p>
             <w:pPr>
               <w:jc w:val="center"/>
               <w:rPr>
-                <w:sz w:val="40"/>
-                <w:szCs w:val="40"/>
+                <w:rStyle w:val="Emphasis"/>
+                <w:b/>
+                <w:bCs/>
+                <w:sz w:val="20"/>
+                <w:szCs w:val="20"/>
               </w:rPr>
             </w:pPr>
             <w:r>
               <w:rPr>
-                <w:sz w:val="40"/>
-                <w:szCs w:val="40"/>
+                <w:rStyle w:val="Emphasis"/>
+                <w:b/>
+                <w:bCs/>
+                <w:sz w:val="20"/>
+                <w:szCs w:val="20"/>
               </w:rPr>
               <w:t>TÍTULO</w:t>
             </w:r>
             <w:r>
               <w:rPr>
-                <w:sz w:val="40"/>
-                <w:szCs w:val="40"/>
+                <w:rStyle w:val="Emphasis"/>
+                <w:b/>
+                <w:bCs/>
+                <w:sz w:val="20"/>
+                <w:szCs w:val="20"/>
               </w:rPr>
               <w:t>:</w:t>
             </w:r>
           </w:p>
-          <w:p/>
           <w:p>
             <w:pPr>
               <w:jc w:val="center"/>
               <w:rPr>
-                <w:b/>
+                <w:rStyle w:val="Emphasis"/>
+                <w:sz w:val="20"/>
+                <w:szCs w:val="20"/>
               </w:rPr>
             </w:pPr>
             <w:r>
               <w:rPr>
-                <w:b/>
-                <w:sz w:val="40"/>
+                <w:rStyle w:val="Emphasis"/>
+                <w:sz w:val="20"/>
+                <w:szCs w:val="20"/>
               </w:rPr>
               <w:t>Proyecto segundo parcial</w:t>
             </w:r>
@@ -620,13 +663,18 @@
         </w:trPr>
         <w:tc>
           <w:tcPr>
-            <w:tcW w:w="9354" w:type="dxa"/>
+            <w:tcW w:w="9078" w:type="dxa"/>
             <w:gridSpan w:val="2"/>
           </w:tcPr>
           <w:p>
             <w:pPr>
+              <w:ind w:firstLine="0"/>
               <w:rPr>
+                <w:rStyle w:val="Emphasis"/>
                 <w:b/>
+                <w:bCs/>
+                <w:sz w:val="20"/>
+                <w:szCs w:val="20"/>
               </w:rPr>
             </w:pPr>
           </w:p>
@@ -634,39 +682,23 @@
             <w:pPr>
               <w:jc w:val="center"/>
               <w:rPr>
+                <w:rStyle w:val="Emphasis"/>
                 <w:b/>
-                <w:sz w:val="28"/>
-                <w:szCs w:val="28"/>
-                <w:lang w:val="es-419"/>
+                <w:bCs/>
+                <w:sz w:val="20"/>
+                <w:szCs w:val="20"/>
               </w:rPr>
             </w:pPr>
             <w:r>
               <w:rPr>
+                <w:rStyle w:val="Emphasis"/>
                 <w:b/>
-                <w:sz w:val="28"/>
-                <w:szCs w:val="28"/>
+                <w:bCs/>
+                <w:sz w:val="20"/>
+                <w:szCs w:val="20"/>
               </w:rPr>
-              <w:t>Integrantes</w:t>
+              <w:t>Integrantes:</w:t>
             </w:r>
-            <w:r>
-              <w:rPr>
-                <w:b/>
-                <w:sz w:val="28"/>
-                <w:szCs w:val="28"/>
-                <w:lang w:val="es-419"/>
-              </w:rPr>
-              <w:t>:</w:t>
-            </w:r>
-          </w:p>
-          <w:p>
-            <w:pPr>
-              <w:jc w:val="center"/>
-              <w:rPr>
-                <w:b/>
-                <w:sz w:val="28"/>
-                <w:szCs w:val="28"/>
-              </w:rPr>
-            </w:pPr>
           </w:p>
         </w:tc>
       </w:tr>
@@ -676,107 +708,117 @@
         </w:trPr>
         <w:tc>
           <w:tcPr>
-            <w:tcW w:w="9354" w:type="dxa"/>
+            <w:tcW w:w="9078" w:type="dxa"/>
             <w:gridSpan w:val="2"/>
           </w:tcPr>
           <w:p>
             <w:pPr>
               <w:jc w:val="center"/>
               <w:rPr>
+                <w:rStyle w:val="Emphasis"/>
                 <w:rFonts w:eastAsia="+mn-ea"/>
-                <w:kern w:val="24"/>
-                <w:lang w:val="es-EC"/>
+                <w:sz w:val="20"/>
+                <w:szCs w:val="20"/>
               </w:rPr>
             </w:pPr>
-            <w:proofErr w:type="spellStart"/>
             <w:r>
               <w:rPr>
+                <w:rStyle w:val="Emphasis"/>
                 <w:rFonts w:eastAsia="+mn-ea"/>
-                <w:kern w:val="24"/>
-                <w:lang w:val="es-EC"/>
+                <w:sz w:val="20"/>
+                <w:szCs w:val="20"/>
               </w:rPr>
-              <w:t>Mesias</w:t>
-            </w:r>
-            <w:proofErr w:type="spellEnd"/>
-            <w:r>
-              <w:rPr>
-                <w:rFonts w:eastAsia="+mn-ea"/>
-                <w:kern w:val="24"/>
-                <w:lang w:val="es-EC"/>
-              </w:rPr>
-              <w:t xml:space="preserve"> Mariscal</w:t>
+              <w:t>Mesias Mariscal</w:t>
             </w:r>
           </w:p>
           <w:p>
             <w:pPr>
               <w:jc w:val="center"/>
+              <w:rPr>
+                <w:rStyle w:val="Emphasis"/>
+                <w:sz w:val="20"/>
+                <w:szCs w:val="20"/>
+              </w:rPr>
             </w:pPr>
             <w:r>
+              <w:rPr>
+                <w:rStyle w:val="Emphasis"/>
+                <w:sz w:val="20"/>
+                <w:szCs w:val="20"/>
+              </w:rPr>
               <w:t>Gabriel Murillo</w:t>
             </w:r>
           </w:p>
           <w:p>
             <w:pPr>
               <w:jc w:val="center"/>
+              <w:rPr>
+                <w:rStyle w:val="Emphasis"/>
+                <w:sz w:val="20"/>
+                <w:szCs w:val="20"/>
+              </w:rPr>
             </w:pPr>
             <w:r>
-              <w:t>Leonardo Narvaez</w:t>
+              <w:rPr>
+                <w:rStyle w:val="Emphasis"/>
+                <w:sz w:val="20"/>
+                <w:szCs w:val="20"/>
+              </w:rPr>
+              <w:t>Leonardo Narv</w:t>
+            </w:r>
+            <w:r>
+              <w:rPr>
+                <w:rStyle w:val="Emphasis"/>
+                <w:sz w:val="20"/>
+                <w:szCs w:val="20"/>
+              </w:rPr>
+              <w:t>á</w:t>
+            </w:r>
+            <w:r>
+              <w:rPr>
+                <w:rStyle w:val="Emphasis"/>
+                <w:sz w:val="20"/>
+                <w:szCs w:val="20"/>
+              </w:rPr>
+              <w:t>ez</w:t>
             </w:r>
           </w:p>
           <w:p>
             <w:pPr>
               <w:jc w:val="center"/>
+              <w:rPr>
+                <w:rStyle w:val="Emphasis"/>
+                <w:sz w:val="20"/>
+                <w:szCs w:val="20"/>
+              </w:rPr>
             </w:pPr>
             <w:r>
+              <w:rPr>
+                <w:rStyle w:val="Emphasis"/>
+                <w:sz w:val="20"/>
+                <w:szCs w:val="20"/>
+              </w:rPr>
               <w:t>Denise Rea</w:t>
             </w:r>
           </w:p>
         </w:tc>
       </w:tr>
       <w:tr>
-        <w:trPr>
-          <w:trHeight w:val="567"/>
-        </w:trPr>
         <w:tc>
           <w:tcPr>
-            <w:tcW w:w="9354" w:type="dxa"/>
-            <w:gridSpan w:val="2"/>
-          </w:tcPr>
-          <w:p/>
-        </w:tc>
-      </w:tr>
-      <w:tr>
-        <w:trPr>
-          <w:trHeight w:val="567"/>
-        </w:trPr>
-        <w:tc>
-          <w:tcPr>
-            <w:tcW w:w="9354" w:type="dxa"/>
-            <w:gridSpan w:val="2"/>
-          </w:tcPr>
-          <w:p/>
-        </w:tc>
-      </w:tr>
-      <w:tr>
-        <w:trPr>
-          <w:trHeight w:val="95"/>
-        </w:trPr>
-        <w:tc>
-          <w:tcPr>
-            <w:tcW w:w="9354" w:type="dxa"/>
-            <w:gridSpan w:val="2"/>
-          </w:tcPr>
-          <w:p/>
-        </w:tc>
-      </w:tr>
-      <w:tr>
-        <w:tc>
-          <w:tcPr>
-            <w:tcW w:w="9354" w:type="dxa"/>
+            <w:tcW w:w="9078" w:type="dxa"/>
             <w:gridSpan w:val="2"/>
             <w:shd w:val="clear" w:color="auto" w:fill="E6E6E6"/>
           </w:tcPr>
-          <w:p/>
+          <w:p>
+            <w:pPr>
+              <w:rPr>
+                <w:rStyle w:val="Emphasis"/>
+                <w:sz w:val="20"/>
+                <w:szCs w:val="20"/>
+              </w:rPr>
+            </w:pPr>
+          </w:p>
         </w:tc>
       </w:tr>
       <w:tr>
@@ -785,65 +827,92 @@
         </w:trPr>
         <w:tc>
           <w:tcPr>
-            <w:tcW w:w="6488" w:type="dxa"/>
+            <w:tcW w:w="6663" w:type="dxa"/>
             <w:vAlign w:val="bottom"/>
           </w:tcPr>
           <w:p>
             <w:pPr>
               <w:jc w:val="right"/>
+              <w:rPr>
+                <w:rStyle w:val="Emphasis"/>
+                <w:sz w:val="20"/>
+                <w:szCs w:val="20"/>
+              </w:rPr>
             </w:pPr>
             <w:r>
-              <w:t xml:space="preserve">FECHA </w:t>
+              <w:rPr>
+                <w:rStyle w:val="Emphasis"/>
+                <w:sz w:val="20"/>
+                <w:szCs w:val="20"/>
+              </w:rPr>
+              <w:t xml:space="preserve"> </w:t>
             </w:r>
             <w:r>
-              <w:t>DE ENTREGA</w:t>
+              <w:rPr>
+                <w:rStyle w:val="Emphasis"/>
+              </w:rPr>
+              <w:t xml:space="preserve"> </w:t>
             </w:r>
             <w:r>
-              <w:t>:</w:t>
-            </w:r>
-            <w:r>
-              <w:t xml:space="preserve">     </w:t>
+              <w:rPr>
+                <w:rStyle w:val="Emphasis"/>
+                <w:sz w:val="20"/>
+                <w:szCs w:val="20"/>
+              </w:rPr>
+              <w:t>FECHA DE ENTREGA:</w:t>
             </w:r>
           </w:p>
         </w:tc>
         <w:tc>
           <w:tcPr>
-            <w:tcW w:w="2866" w:type="dxa"/>
+            <w:tcW w:w="2415" w:type="dxa"/>
             <w:vAlign w:val="bottom"/>
           </w:tcPr>
           <w:p>
             <w:pPr>
               <w:rPr>
-                <w:sz w:val="22"/>
+                <w:rStyle w:val="Emphasis"/>
+                <w:sz w:val="20"/>
+                <w:szCs w:val="20"/>
               </w:rPr>
             </w:pPr>
             <w:r>
               <w:rPr>
-                <w:sz w:val="22"/>
+                <w:rStyle w:val="Emphasis"/>
+                <w:sz w:val="20"/>
+                <w:szCs w:val="20"/>
               </w:rPr>
               <w:t>29</w:t>
             </w:r>
             <w:r>
               <w:rPr>
-                <w:sz w:val="22"/>
+                <w:rStyle w:val="Emphasis"/>
+                <w:sz w:val="20"/>
+                <w:szCs w:val="20"/>
               </w:rPr>
               <w:t xml:space="preserve"> / </w:t>
             </w:r>
             <w:r>
               <w:rPr>
-                <w:sz w:val="22"/>
+                <w:rStyle w:val="Emphasis"/>
+                <w:sz w:val="20"/>
+                <w:szCs w:val="20"/>
               </w:rPr>
               <w:t>07</w:t>
             </w:r>
             <w:r>
               <w:rPr>
-                <w:sz w:val="22"/>
+                <w:rStyle w:val="Emphasis"/>
+                <w:sz w:val="20"/>
+                <w:szCs w:val="20"/>
               </w:rPr>
               <w:t xml:space="preserve"> / </w:t>
             </w:r>
             <w:r>
               <w:rPr>
-                <w:sz w:val="22"/>
+                <w:rStyle w:val="Emphasis"/>
+                <w:sz w:val="20"/>
+                <w:szCs w:val="20"/>
               </w:rPr>
               <w:t>2024</w:t>
             </w:r>
@@ -856,31 +925,57 @@
         </w:trPr>
         <w:tc>
           <w:tcPr>
-            <w:tcW w:w="6488" w:type="dxa"/>
+            <w:tcW w:w="6663" w:type="dxa"/>
             <w:vAlign w:val="bottom"/>
           </w:tcPr>
           <w:p>
             <w:pPr>
               <w:jc w:val="right"/>
+              <w:rPr>
+                <w:rStyle w:val="Emphasis"/>
+                <w:sz w:val="20"/>
+                <w:szCs w:val="20"/>
+              </w:rPr>
             </w:pPr>
             <w:r>
+              <w:rPr>
+                <w:rStyle w:val="Emphasis"/>
+                <w:sz w:val="20"/>
+                <w:szCs w:val="20"/>
+              </w:rPr>
               <w:t>CALIFICACIÓN OBTENIDA:</w:t>
             </w:r>
           </w:p>
         </w:tc>
         <w:tc>
           <w:tcPr>
-            <w:tcW w:w="2866" w:type="dxa"/>
+            <w:tcW w:w="2415" w:type="dxa"/>
             <w:vAlign w:val="bottom"/>
           </w:tcPr>
-          <w:p/>
-          <w:p/>
+          <w:p>
+            <w:pPr>
+              <w:rPr>
+                <w:rStyle w:val="Emphasis"/>
+                <w:sz w:val="20"/>
+                <w:szCs w:val="20"/>
+              </w:rPr>
+            </w:pPr>
+          </w:p>
+          <w:p>
+            <w:pPr>
+              <w:rPr>
+                <w:rStyle w:val="Emphasis"/>
+                <w:sz w:val="20"/>
+                <w:szCs w:val="20"/>
+              </w:rPr>
+            </w:pPr>
+          </w:p>
         </w:tc>
       </w:tr>
       <w:tr>
         <w:tc>
           <w:tcPr>
-            <w:tcW w:w="9354" w:type="dxa"/>
+            <w:tcW w:w="9078" w:type="dxa"/>
             <w:gridSpan w:val="2"/>
             <w:shd w:val="clear" w:color="auto" w:fill="E6E6E6"/>
           </w:tcPr>
@@ -890,9 +985,10 @@
     </w:tbl>
     <w:p>
       <w:pPr>
+        <w:ind w:firstLine="0"/>
         <w:sectPr>
-          <w:pgSz w:w="11906" w:h="16838" w:code="9"/>
-          <w:pgMar w:top="1417" w:right="1134" w:bottom="1417" w:left="1134" w:header="709" w:footer="709" w:gutter="284"/>
+          <w:pgSz w:w="12242" w:h="15842" w:code="1"/>
+          <w:pgMar w:top="1440" w:right="1440" w:bottom="1440" w:left="1440" w:header="709" w:footer="709" w:gutter="284"/>
           <w:cols w:space="708"/>
           <w:docGrid w:linePitch="360"/>
         </w:sectPr>
@@ -900,1010 +996,636 @@
     </w:p>
     <w:p>
       <w:pPr>
-        <w:pStyle w:val="Prrafodelista"/>
+        <w:pStyle w:val="ListParagraph"/>
         <w:numPr>
           <w:ilvl w:val="0"/>
-          <w:numId w:val="28"/>
+          <w:numId w:val="35"/>
         </w:numPr>
         <w:rPr>
-          <w:rFonts w:asciiTheme="minorHAnsi" w:hAnsiTheme="minorHAnsi" w:cstheme="minorHAnsi"/>
-          <w:b/>
-          <w:bCs/>
-          <w:sz w:val="28"/>
-          <w:szCs w:val="28"/>
-        </w:rPr>
-      </w:pPr>
-      <w:r>
-        <w:rPr>
-          <w:rFonts w:asciiTheme="minorHAnsi" w:hAnsiTheme="minorHAnsi" w:cstheme="minorHAnsi"/>
-          <w:b/>
-          <w:bCs/>
-          <w:sz w:val="28"/>
-          <w:szCs w:val="28"/>
-        </w:rPr>
-        <w:lastRenderedPageBreak/>
-        <w:t>Alcance (relacionado a la tarea)</w:t>
-      </w:r>
-    </w:p>
-    <w:p>
-      <w:pPr>
-        <w:ind w:left="360"/>
-        <w:rPr>
-          <w:rFonts w:asciiTheme="minorHAnsi" w:hAnsiTheme="minorHAnsi" w:cstheme="minorHAnsi"/>
-        </w:rPr>
-      </w:pPr>
-    </w:p>
-    <w:p>
-      <w:pPr>
-        <w:ind w:left="360"/>
-        <w:rPr>
-          <w:rFonts w:asciiTheme="minorHAnsi" w:hAnsiTheme="minorHAnsi" w:cstheme="minorHAnsi"/>
-        </w:rPr>
-      </w:pPr>
-      <w:r>
-        <w:rPr>
-          <w:rFonts w:asciiTheme="minorHAnsi" w:hAnsiTheme="minorHAnsi" w:cstheme="minorHAnsi"/>
-        </w:rPr>
-        <w:t xml:space="preserve">El proyecto </w:t>
-      </w:r>
-      <w:r>
-        <w:rPr>
-          <w:rFonts w:asciiTheme="minorHAnsi" w:hAnsiTheme="minorHAnsi" w:cstheme="minorHAnsi"/>
-        </w:rPr>
-        <w:t>trata</w:t>
-      </w:r>
-      <w:r>
-        <w:rPr>
-          <w:rFonts w:asciiTheme="minorHAnsi" w:hAnsiTheme="minorHAnsi" w:cstheme="minorHAnsi"/>
-        </w:rPr>
-        <w:t xml:space="preserve"> en desarrollar un sistema para la gestión de calificaciones en un establecimiento de educación superior. Este sistema permitirá a los docentes realizar las siguientes funciones:</w:t>
-      </w:r>
-    </w:p>
-    <w:p>
-      <w:pPr>
-        <w:ind w:left="360"/>
-        <w:rPr>
-          <w:rFonts w:asciiTheme="minorHAnsi" w:hAnsiTheme="minorHAnsi" w:cstheme="minorHAnsi"/>
-        </w:rPr>
-      </w:pPr>
-    </w:p>
-    <w:p>
-      <w:pPr>
-        <w:pStyle w:val="Prrafodelista"/>
-        <w:numPr>
-          <w:ilvl w:val="0"/>
-          <w:numId w:val="30"/>
-        </w:numPr>
-        <w:rPr>
-          <w:rFonts w:asciiTheme="minorHAnsi" w:hAnsiTheme="minorHAnsi" w:cstheme="minorHAnsi"/>
-        </w:rPr>
-      </w:pPr>
-      <w:r>
-        <w:rPr>
-          <w:rFonts w:asciiTheme="minorHAnsi" w:hAnsiTheme="minorHAnsi" w:cstheme="minorHAnsi"/>
-        </w:rPr>
-        <w:t>Ingresar sus datos personales y la información de la materia.</w:t>
-      </w:r>
-    </w:p>
-    <w:p>
-      <w:pPr>
-        <w:pStyle w:val="Prrafodelista"/>
-        <w:numPr>
-          <w:ilvl w:val="0"/>
-          <w:numId w:val="30"/>
-        </w:numPr>
-        <w:rPr>
-          <w:rFonts w:asciiTheme="minorHAnsi" w:hAnsiTheme="minorHAnsi" w:cstheme="minorHAnsi"/>
-        </w:rPr>
-      </w:pPr>
-      <w:r>
-        <w:rPr>
-          <w:rFonts w:asciiTheme="minorHAnsi" w:hAnsiTheme="minorHAnsi" w:cstheme="minorHAnsi"/>
-        </w:rPr>
-        <w:t>Registrar las notas de los estudiantes para cada materia.</w:t>
-      </w:r>
-    </w:p>
-    <w:p>
-      <w:pPr>
-        <w:pStyle w:val="Prrafodelista"/>
-        <w:numPr>
-          <w:ilvl w:val="0"/>
-          <w:numId w:val="30"/>
-        </w:numPr>
-        <w:rPr>
-          <w:rFonts w:asciiTheme="minorHAnsi" w:hAnsiTheme="minorHAnsi" w:cstheme="minorHAnsi"/>
-        </w:rPr>
-      </w:pPr>
-      <w:r>
-        <w:rPr>
-          <w:rFonts w:asciiTheme="minorHAnsi" w:hAnsiTheme="minorHAnsi" w:cstheme="minorHAnsi"/>
-        </w:rPr>
-        <w:t>Almacenar las calificaciones y calcular promedios.</w:t>
-      </w:r>
-    </w:p>
-    <w:p>
-      <w:pPr>
-        <w:pStyle w:val="Prrafodelista"/>
-        <w:numPr>
-          <w:ilvl w:val="0"/>
-          <w:numId w:val="30"/>
-        </w:numPr>
-        <w:rPr>
-          <w:rFonts w:asciiTheme="minorHAnsi" w:hAnsiTheme="minorHAnsi" w:cstheme="minorHAnsi"/>
-        </w:rPr>
-      </w:pPr>
-      <w:r>
-        <w:rPr>
-          <w:rFonts w:asciiTheme="minorHAnsi" w:hAnsiTheme="minorHAnsi" w:cstheme="minorHAnsi"/>
-        </w:rPr>
-        <w:t>Ordenar las calificaciones utilizando diferentes algoritmos de ordenamiento.</w:t>
-      </w:r>
-    </w:p>
-    <w:p>
-      <w:pPr>
-        <w:pStyle w:val="Prrafodelista"/>
-        <w:numPr>
-          <w:ilvl w:val="0"/>
-          <w:numId w:val="30"/>
-        </w:numPr>
-        <w:rPr>
-          <w:rFonts w:asciiTheme="minorHAnsi" w:hAnsiTheme="minorHAnsi" w:cstheme="minorHAnsi"/>
-        </w:rPr>
-      </w:pPr>
-      <w:r>
-        <w:rPr>
-          <w:rFonts w:asciiTheme="minorHAnsi" w:hAnsiTheme="minorHAnsi" w:cstheme="minorHAnsi"/>
-        </w:rPr>
-        <w:t>Buscar calificaciones específicas utilizando distintos algoritmos de búsqueda.</w:t>
-      </w:r>
-    </w:p>
-    <w:p>
-      <w:pPr>
-        <w:pStyle w:val="Prrafodelista"/>
-        <w:numPr>
-          <w:ilvl w:val="0"/>
-          <w:numId w:val="30"/>
-        </w:numPr>
-        <w:rPr>
-          <w:rFonts w:asciiTheme="minorHAnsi" w:hAnsiTheme="minorHAnsi" w:cstheme="minorHAnsi"/>
-        </w:rPr>
-      </w:pPr>
-      <w:r>
-        <w:rPr>
-          <w:rFonts w:asciiTheme="minorHAnsi" w:hAnsiTheme="minorHAnsi" w:cstheme="minorHAnsi"/>
-        </w:rPr>
-        <w:t>Almacenar todos los resultados y procesos en archivos específicos.</w:t>
-      </w:r>
-    </w:p>
-    <w:p>
-      <w:pPr>
-        <w:pStyle w:val="Prrafodelista"/>
-        <w:numPr>
-          <w:ilvl w:val="0"/>
-          <w:numId w:val="30"/>
-        </w:numPr>
-        <w:rPr>
-          <w:rFonts w:asciiTheme="minorHAnsi" w:hAnsiTheme="minorHAnsi" w:cstheme="minorHAnsi"/>
-        </w:rPr>
-      </w:pPr>
-      <w:r>
-        <w:rPr>
-          <w:rFonts w:asciiTheme="minorHAnsi" w:hAnsiTheme="minorHAnsi" w:cstheme="minorHAnsi"/>
-        </w:rPr>
-        <w:t>Mantener un menú interactivo que permita la repetición de las operaciones hasta que el usuario decida salir.</w:t>
-      </w:r>
-    </w:p>
-    <w:p>
-      <w:pPr>
-        <w:pStyle w:val="Prrafodelista"/>
-        <w:ind w:left="360"/>
-        <w:rPr>
-          <w:rFonts w:asciiTheme="minorHAnsi" w:hAnsiTheme="minorHAnsi" w:cstheme="minorHAnsi"/>
-        </w:rPr>
-      </w:pPr>
-    </w:p>
-    <w:p>
-      <w:pPr>
-        <w:pStyle w:val="Prrafodelista"/>
-        <w:ind w:left="360"/>
-        <w:rPr>
-          <w:rFonts w:asciiTheme="minorHAnsi" w:hAnsiTheme="minorHAnsi" w:cstheme="minorHAnsi"/>
-        </w:rPr>
-      </w:pPr>
-    </w:p>
-    <w:p>
-      <w:pPr>
-        <w:pStyle w:val="Prrafodelista"/>
-        <w:numPr>
-          <w:ilvl w:val="0"/>
-          <w:numId w:val="28"/>
-        </w:numPr>
-        <w:rPr>
-          <w:rFonts w:asciiTheme="minorHAnsi" w:hAnsiTheme="minorHAnsi" w:cstheme="minorHAnsi"/>
-          <w:b/>
-          <w:bCs/>
-          <w:sz w:val="28"/>
-          <w:szCs w:val="28"/>
-        </w:rPr>
-      </w:pPr>
-      <w:r>
-        <w:rPr>
-          <w:rFonts w:asciiTheme="minorHAnsi" w:hAnsiTheme="minorHAnsi" w:cstheme="minorHAnsi"/>
-          <w:b/>
-          <w:bCs/>
-          <w:sz w:val="28"/>
-          <w:szCs w:val="28"/>
-        </w:rPr>
-        <w:t>Objetivos (uno por tema)</w:t>
-      </w:r>
-    </w:p>
-    <w:p>
-      <w:pPr>
-        <w:ind w:left="360"/>
-        <w:rPr>
-          <w:rFonts w:asciiTheme="minorHAnsi" w:hAnsiTheme="minorHAnsi" w:cstheme="minorHAnsi"/>
-        </w:rPr>
-      </w:pPr>
-    </w:p>
-    <w:p>
-      <w:pPr>
-        <w:pStyle w:val="Prrafodelista"/>
-        <w:numPr>
-          <w:ilvl w:val="0"/>
-          <w:numId w:val="31"/>
-        </w:numPr>
-        <w:rPr>
-          <w:rFonts w:asciiTheme="minorHAnsi" w:hAnsiTheme="minorHAnsi" w:cstheme="minorHAnsi"/>
-        </w:rPr>
-      </w:pPr>
-      <w:r>
-        <w:rPr>
-          <w:rFonts w:asciiTheme="minorHAnsi" w:hAnsiTheme="minorHAnsi" w:cstheme="minorHAnsi"/>
-        </w:rPr>
-        <w:t>Registro y Validación de Datos:</w:t>
-      </w:r>
-    </w:p>
-    <w:p>
-      <w:pPr>
-        <w:ind w:left="360"/>
-        <w:rPr>
-          <w:rFonts w:asciiTheme="minorHAnsi" w:hAnsiTheme="minorHAnsi" w:cstheme="minorHAnsi"/>
-        </w:rPr>
-      </w:pPr>
-    </w:p>
-    <w:p>
-      <w:pPr>
-        <w:ind w:left="360"/>
-        <w:rPr>
-          <w:rFonts w:asciiTheme="minorHAnsi" w:hAnsiTheme="minorHAnsi" w:cstheme="minorHAnsi"/>
-        </w:rPr>
-      </w:pPr>
-      <w:r>
-        <w:rPr>
-          <w:rFonts w:asciiTheme="minorHAnsi" w:hAnsiTheme="minorHAnsi" w:cstheme="minorHAnsi"/>
-        </w:rPr>
-        <w:t>Implementar un sistema de ingreso y validación de datos para docentes y materias.</w:t>
-      </w:r>
-    </w:p>
-    <w:p>
-      <w:pPr>
-        <w:ind w:left="360"/>
-        <w:rPr>
-          <w:rFonts w:asciiTheme="minorHAnsi" w:hAnsiTheme="minorHAnsi" w:cstheme="minorHAnsi"/>
-        </w:rPr>
-      </w:pPr>
-      <w:r>
-        <w:rPr>
-          <w:rFonts w:asciiTheme="minorHAnsi" w:hAnsiTheme="minorHAnsi" w:cstheme="minorHAnsi"/>
-        </w:rPr>
-        <w:t>Objetivo: Garantizar la autenticidad y exactitud de la información ingresada por los docentes.</w:t>
-      </w:r>
-    </w:p>
-    <w:p>
-      <w:pPr>
-        <w:ind w:left="360"/>
-        <w:rPr>
-          <w:rFonts w:asciiTheme="minorHAnsi" w:hAnsiTheme="minorHAnsi" w:cstheme="minorHAnsi"/>
-        </w:rPr>
-      </w:pPr>
-    </w:p>
-    <w:p>
-      <w:pPr>
-        <w:pStyle w:val="Prrafodelista"/>
-        <w:numPr>
-          <w:ilvl w:val="0"/>
-          <w:numId w:val="31"/>
-        </w:numPr>
-        <w:rPr>
-          <w:rFonts w:asciiTheme="minorHAnsi" w:hAnsiTheme="minorHAnsi" w:cstheme="minorHAnsi"/>
-        </w:rPr>
-      </w:pPr>
-      <w:r>
-        <w:rPr>
-          <w:rFonts w:asciiTheme="minorHAnsi" w:hAnsiTheme="minorHAnsi" w:cstheme="minorHAnsi"/>
-        </w:rPr>
-        <w:t>Gestión de Calificaciones:</w:t>
-      </w:r>
-    </w:p>
-    <w:p>
-      <w:pPr>
-        <w:ind w:left="360"/>
-        <w:rPr>
-          <w:rFonts w:asciiTheme="minorHAnsi" w:hAnsiTheme="minorHAnsi" w:cstheme="minorHAnsi"/>
-        </w:rPr>
-      </w:pPr>
-      <w:r>
-        <w:rPr>
-          <w:rFonts w:asciiTheme="minorHAnsi" w:hAnsiTheme="minorHAnsi" w:cstheme="minorHAnsi"/>
-        </w:rPr>
-        <w:t>Crear funciones para el registro de notas de los estudiantes.</w:t>
-      </w:r>
-    </w:p>
-    <w:p>
-      <w:pPr>
-        <w:ind w:left="360"/>
-        <w:rPr>
-          <w:rFonts w:asciiTheme="minorHAnsi" w:hAnsiTheme="minorHAnsi" w:cstheme="minorHAnsi"/>
-        </w:rPr>
-      </w:pPr>
-      <w:r>
-        <w:rPr>
-          <w:rFonts w:asciiTheme="minorHAnsi" w:hAnsiTheme="minorHAnsi" w:cstheme="minorHAnsi"/>
-        </w:rPr>
-        <w:t>Objetivo: Facilitar el almacenamiento y manejo eficiente de las calificaciones.</w:t>
-      </w:r>
-    </w:p>
-    <w:p>
-      <w:pPr>
-        <w:ind w:left="360"/>
-        <w:rPr>
-          <w:rFonts w:asciiTheme="minorHAnsi" w:hAnsiTheme="minorHAnsi" w:cstheme="minorHAnsi"/>
-        </w:rPr>
-      </w:pPr>
-    </w:p>
-    <w:p>
-      <w:pPr>
-        <w:pStyle w:val="Prrafodelista"/>
-        <w:numPr>
-          <w:ilvl w:val="0"/>
-          <w:numId w:val="31"/>
-        </w:numPr>
-        <w:rPr>
-          <w:rFonts w:asciiTheme="minorHAnsi" w:hAnsiTheme="minorHAnsi" w:cstheme="minorHAnsi"/>
-        </w:rPr>
-      </w:pPr>
-      <w:r>
-        <w:rPr>
-          <w:rFonts w:asciiTheme="minorHAnsi" w:hAnsiTheme="minorHAnsi" w:cstheme="minorHAnsi"/>
-        </w:rPr>
-        <w:t>Cálculo de Promedios:</w:t>
-      </w:r>
-    </w:p>
-    <w:p>
-      <w:pPr>
-        <w:rPr>
-          <w:rFonts w:asciiTheme="minorHAnsi" w:hAnsiTheme="minorHAnsi" w:cstheme="minorHAnsi"/>
-        </w:rPr>
-      </w:pPr>
-    </w:p>
-    <w:p>
-      <w:pPr>
-        <w:ind w:left="360"/>
-        <w:rPr>
-          <w:rFonts w:asciiTheme="minorHAnsi" w:hAnsiTheme="minorHAnsi" w:cstheme="minorHAnsi"/>
-        </w:rPr>
-      </w:pPr>
-      <w:r>
-        <w:rPr>
-          <w:rFonts w:asciiTheme="minorHAnsi" w:hAnsiTheme="minorHAnsi" w:cstheme="minorHAnsi"/>
-        </w:rPr>
-        <w:t>Desarrollar un método para calcular el promedio de las calificaciones de cada estudiante.</w:t>
-      </w:r>
-    </w:p>
-    <w:p>
-      <w:pPr>
-        <w:ind w:left="360"/>
-        <w:rPr>
-          <w:rFonts w:asciiTheme="minorHAnsi" w:hAnsiTheme="minorHAnsi" w:cstheme="minorHAnsi"/>
-        </w:rPr>
-      </w:pPr>
-      <w:r>
-        <w:rPr>
-          <w:rFonts w:asciiTheme="minorHAnsi" w:hAnsiTheme="minorHAnsi" w:cstheme="minorHAnsi"/>
-        </w:rPr>
-        <w:t>Objetivo: Proveer una herramienta que permita obtener rápidamente el rendimiento promedio de los estudiantes.</w:t>
-      </w:r>
-    </w:p>
-    <w:p>
-      <w:pPr>
-        <w:ind w:left="360"/>
-        <w:rPr>
-          <w:rFonts w:asciiTheme="minorHAnsi" w:hAnsiTheme="minorHAnsi" w:cstheme="minorHAnsi"/>
-        </w:rPr>
-      </w:pPr>
-    </w:p>
-    <w:p>
-      <w:pPr>
-        <w:pStyle w:val="Prrafodelista"/>
-        <w:numPr>
-          <w:ilvl w:val="0"/>
-          <w:numId w:val="31"/>
-        </w:numPr>
-        <w:rPr>
-          <w:rFonts w:asciiTheme="minorHAnsi" w:hAnsiTheme="minorHAnsi" w:cstheme="minorHAnsi"/>
-        </w:rPr>
-      </w:pPr>
-      <w:r>
-        <w:rPr>
-          <w:rFonts w:asciiTheme="minorHAnsi" w:hAnsiTheme="minorHAnsi" w:cstheme="minorHAnsi"/>
-        </w:rPr>
-        <w:t>Ordenamiento de Calificaciones:</w:t>
-      </w:r>
-    </w:p>
-    <w:p>
-      <w:pPr>
-        <w:ind w:left="360"/>
-        <w:rPr>
-          <w:rFonts w:asciiTheme="minorHAnsi" w:hAnsiTheme="minorHAnsi" w:cstheme="minorHAnsi"/>
-        </w:rPr>
-      </w:pPr>
-    </w:p>
-    <w:p>
-      <w:pPr>
-        <w:ind w:left="360"/>
-        <w:rPr>
-          <w:rFonts w:asciiTheme="minorHAnsi" w:hAnsiTheme="minorHAnsi" w:cstheme="minorHAnsi"/>
-        </w:rPr>
-      </w:pPr>
-      <w:r>
-        <w:rPr>
-          <w:rFonts w:asciiTheme="minorHAnsi" w:hAnsiTheme="minorHAnsi" w:cstheme="minorHAnsi"/>
-        </w:rPr>
-        <w:t>Implementar varios algoritmos de ordenamiento (Quick</w:t>
-      </w:r>
-      <w:r>
-        <w:rPr>
-          <w:rFonts w:asciiTheme="minorHAnsi" w:hAnsiTheme="minorHAnsi" w:cstheme="minorHAnsi"/>
-        </w:rPr>
-        <w:t xml:space="preserve"> </w:t>
-      </w:r>
-      <w:proofErr w:type="spellStart"/>
-      <w:r>
-        <w:rPr>
-          <w:rFonts w:asciiTheme="minorHAnsi" w:hAnsiTheme="minorHAnsi" w:cstheme="minorHAnsi"/>
-        </w:rPr>
-        <w:t>s</w:t>
-      </w:r>
-      <w:r>
-        <w:rPr>
-          <w:rFonts w:asciiTheme="minorHAnsi" w:hAnsiTheme="minorHAnsi" w:cstheme="minorHAnsi"/>
-        </w:rPr>
-        <w:t>ort</w:t>
-      </w:r>
-      <w:proofErr w:type="spellEnd"/>
-      <w:r>
-        <w:rPr>
-          <w:rFonts w:asciiTheme="minorHAnsi" w:hAnsiTheme="minorHAnsi" w:cstheme="minorHAnsi"/>
-        </w:rPr>
-        <w:t>, Shell</w:t>
-      </w:r>
-      <w:r>
-        <w:rPr>
-          <w:rFonts w:asciiTheme="minorHAnsi" w:hAnsiTheme="minorHAnsi" w:cstheme="minorHAnsi"/>
-        </w:rPr>
-        <w:t xml:space="preserve"> </w:t>
-      </w:r>
-      <w:proofErr w:type="spellStart"/>
-      <w:r>
-        <w:rPr>
-          <w:rFonts w:asciiTheme="minorHAnsi" w:hAnsiTheme="minorHAnsi" w:cstheme="minorHAnsi"/>
-        </w:rPr>
-        <w:t>s</w:t>
-      </w:r>
-      <w:r>
-        <w:rPr>
-          <w:rFonts w:asciiTheme="minorHAnsi" w:hAnsiTheme="minorHAnsi" w:cstheme="minorHAnsi"/>
-        </w:rPr>
-        <w:t>ort</w:t>
-      </w:r>
-      <w:proofErr w:type="spellEnd"/>
-      <w:r>
-        <w:rPr>
-          <w:rFonts w:asciiTheme="minorHAnsi" w:hAnsiTheme="minorHAnsi" w:cstheme="minorHAnsi"/>
-        </w:rPr>
-        <w:t xml:space="preserve">, </w:t>
-      </w:r>
-      <w:proofErr w:type="spellStart"/>
-      <w:r>
-        <w:rPr>
-          <w:rFonts w:asciiTheme="minorHAnsi" w:hAnsiTheme="minorHAnsi" w:cstheme="minorHAnsi"/>
-        </w:rPr>
-        <w:t>Radix</w:t>
-      </w:r>
-      <w:proofErr w:type="spellEnd"/>
-      <w:r>
-        <w:rPr>
-          <w:rFonts w:asciiTheme="minorHAnsi" w:hAnsiTheme="minorHAnsi" w:cstheme="minorHAnsi"/>
-        </w:rPr>
-        <w:t xml:space="preserve"> </w:t>
-      </w:r>
-      <w:proofErr w:type="spellStart"/>
-      <w:r>
-        <w:rPr>
-          <w:rFonts w:asciiTheme="minorHAnsi" w:hAnsiTheme="minorHAnsi" w:cstheme="minorHAnsi"/>
-        </w:rPr>
-        <w:t>sort</w:t>
-      </w:r>
-      <w:proofErr w:type="spellEnd"/>
-      <w:r>
-        <w:rPr>
-          <w:rFonts w:asciiTheme="minorHAnsi" w:hAnsiTheme="minorHAnsi" w:cstheme="minorHAnsi"/>
-        </w:rPr>
-        <w:t>) para or</w:t>
-      </w:r>
-      <w:r>
-        <w:rPr>
-          <w:rFonts w:asciiTheme="minorHAnsi" w:hAnsiTheme="minorHAnsi" w:cstheme="minorHAnsi"/>
-        </w:rPr>
-        <w:t>denar</w:t>
-      </w:r>
-      <w:r>
-        <w:rPr>
-          <w:rFonts w:asciiTheme="minorHAnsi" w:hAnsiTheme="minorHAnsi" w:cstheme="minorHAnsi"/>
-        </w:rPr>
-        <w:t xml:space="preserve"> las calificaciones.</w:t>
-      </w:r>
-    </w:p>
-    <w:p>
-      <w:pPr>
-        <w:ind w:left="360"/>
-        <w:rPr>
-          <w:rFonts w:asciiTheme="minorHAnsi" w:hAnsiTheme="minorHAnsi" w:cstheme="minorHAnsi"/>
-        </w:rPr>
-      </w:pPr>
-      <w:r>
-        <w:rPr>
-          <w:rFonts w:asciiTheme="minorHAnsi" w:hAnsiTheme="minorHAnsi" w:cstheme="minorHAnsi"/>
-        </w:rPr>
-        <w:t>Objetivo: Permitir a los docentes elegir el método de ordenamiento que prefieran y ordenar las notas eficientemente.</w:t>
-      </w:r>
-    </w:p>
-    <w:p>
-      <w:pPr>
-        <w:ind w:left="360"/>
-        <w:rPr>
-          <w:rFonts w:asciiTheme="minorHAnsi" w:hAnsiTheme="minorHAnsi" w:cstheme="minorHAnsi"/>
-        </w:rPr>
-      </w:pPr>
-    </w:p>
-    <w:p>
-      <w:pPr>
-        <w:pStyle w:val="Prrafodelista"/>
-        <w:numPr>
-          <w:ilvl w:val="0"/>
-          <w:numId w:val="31"/>
-        </w:numPr>
-        <w:rPr>
-          <w:rFonts w:asciiTheme="minorHAnsi" w:hAnsiTheme="minorHAnsi" w:cstheme="minorHAnsi"/>
-        </w:rPr>
-      </w:pPr>
-      <w:r>
-        <w:rPr>
-          <w:rFonts w:asciiTheme="minorHAnsi" w:hAnsiTheme="minorHAnsi" w:cstheme="minorHAnsi"/>
-        </w:rPr>
-        <w:t>Búsqueda de Calificaciones:</w:t>
-      </w:r>
-    </w:p>
-    <w:p>
-      <w:pPr>
-        <w:ind w:left="360"/>
-        <w:rPr>
-          <w:rFonts w:asciiTheme="minorHAnsi" w:hAnsiTheme="minorHAnsi" w:cstheme="minorHAnsi"/>
-        </w:rPr>
-      </w:pPr>
-    </w:p>
-    <w:p>
-      <w:pPr>
-        <w:ind w:left="360"/>
-        <w:rPr>
-          <w:rFonts w:asciiTheme="minorHAnsi" w:hAnsiTheme="minorHAnsi" w:cstheme="minorHAnsi"/>
-        </w:rPr>
-      </w:pPr>
-      <w:r>
-        <w:rPr>
-          <w:rFonts w:asciiTheme="minorHAnsi" w:hAnsiTheme="minorHAnsi" w:cstheme="minorHAnsi"/>
-        </w:rPr>
-        <w:t>Desarrollar funciones para buscar calificaciones específicas utilizando diferentes algoritmos de búsqueda (búsqueda binaria, hash).</w:t>
-      </w:r>
-    </w:p>
-    <w:p>
-      <w:pPr>
-        <w:ind w:left="360"/>
-        <w:rPr>
-          <w:rFonts w:asciiTheme="minorHAnsi" w:hAnsiTheme="minorHAnsi" w:cstheme="minorHAnsi"/>
-        </w:rPr>
-      </w:pPr>
-      <w:r>
-        <w:rPr>
-          <w:rFonts w:asciiTheme="minorHAnsi" w:hAnsiTheme="minorHAnsi" w:cstheme="minorHAnsi"/>
-        </w:rPr>
-        <w:t>Objetivo: Facilitar la localización rápida y precisa de calificaciones específicas.</w:t>
-      </w:r>
-    </w:p>
-    <w:p>
-      <w:pPr>
-        <w:ind w:left="360"/>
-        <w:rPr>
-          <w:rFonts w:asciiTheme="minorHAnsi" w:hAnsiTheme="minorHAnsi" w:cstheme="minorHAnsi"/>
-        </w:rPr>
-      </w:pPr>
-    </w:p>
-    <w:p>
-      <w:pPr>
-        <w:pStyle w:val="Prrafodelista"/>
-        <w:numPr>
-          <w:ilvl w:val="0"/>
-          <w:numId w:val="31"/>
-        </w:numPr>
-        <w:rPr>
-          <w:rFonts w:asciiTheme="minorHAnsi" w:hAnsiTheme="minorHAnsi" w:cstheme="minorHAnsi"/>
-        </w:rPr>
-      </w:pPr>
-      <w:r>
-        <w:rPr>
-          <w:rFonts w:asciiTheme="minorHAnsi" w:hAnsiTheme="minorHAnsi" w:cstheme="minorHAnsi"/>
-        </w:rPr>
-        <w:lastRenderedPageBreak/>
-        <w:t>Almacenamiento en Archivos:</w:t>
-      </w:r>
-    </w:p>
-    <w:p>
-      <w:pPr>
-        <w:ind w:left="360"/>
-        <w:rPr>
-          <w:rFonts w:asciiTheme="minorHAnsi" w:hAnsiTheme="minorHAnsi" w:cstheme="minorHAnsi"/>
-        </w:rPr>
-      </w:pPr>
-    </w:p>
-    <w:p>
-      <w:pPr>
-        <w:ind w:left="360"/>
-        <w:rPr>
-          <w:rFonts w:asciiTheme="minorHAnsi" w:hAnsiTheme="minorHAnsi" w:cstheme="minorHAnsi"/>
-        </w:rPr>
-      </w:pPr>
-      <w:r>
-        <w:rPr>
-          <w:rFonts w:asciiTheme="minorHAnsi" w:hAnsiTheme="minorHAnsi" w:cstheme="minorHAnsi"/>
-        </w:rPr>
-        <w:t>Hay que asegurar</w:t>
-      </w:r>
-      <w:r>
-        <w:rPr>
-          <w:rFonts w:asciiTheme="minorHAnsi" w:hAnsiTheme="minorHAnsi" w:cstheme="minorHAnsi"/>
-        </w:rPr>
-        <w:t xml:space="preserve"> que los datos y resultados se almacenen correctamente en archivo</w:t>
-      </w:r>
-      <w:r>
-        <w:rPr>
-          <w:rFonts w:asciiTheme="minorHAnsi" w:hAnsiTheme="minorHAnsi" w:cstheme="minorHAnsi"/>
-        </w:rPr>
-        <w:t>s</w:t>
-      </w:r>
-      <w:r>
-        <w:rPr>
-          <w:rFonts w:asciiTheme="minorHAnsi" w:hAnsiTheme="minorHAnsi" w:cstheme="minorHAnsi"/>
-        </w:rPr>
-        <w:t>.</w:t>
-      </w:r>
-    </w:p>
-    <w:p>
-      <w:pPr>
-        <w:ind w:left="360"/>
-        <w:rPr>
-          <w:rFonts w:asciiTheme="minorHAnsi" w:hAnsiTheme="minorHAnsi" w:cstheme="minorHAnsi"/>
-        </w:rPr>
-      </w:pPr>
-      <w:r>
-        <w:rPr>
-          <w:rFonts w:asciiTheme="minorHAnsi" w:hAnsiTheme="minorHAnsi" w:cstheme="minorHAnsi"/>
-        </w:rPr>
-        <w:t>Objetivo: Mantener un registro persistente y organizado de toda la información relacionada con las calificaciones.</w:t>
-      </w:r>
-    </w:p>
-    <w:p>
-      <w:pPr>
-        <w:ind w:left="360"/>
-        <w:rPr>
-          <w:rFonts w:asciiTheme="minorHAnsi" w:hAnsiTheme="minorHAnsi" w:cstheme="minorHAnsi"/>
-        </w:rPr>
-      </w:pPr>
-    </w:p>
-    <w:p>
-      <w:pPr>
-        <w:pStyle w:val="Prrafodelista"/>
-        <w:numPr>
-          <w:ilvl w:val="0"/>
-          <w:numId w:val="31"/>
-        </w:numPr>
-        <w:rPr>
-          <w:rFonts w:asciiTheme="minorHAnsi" w:hAnsiTheme="minorHAnsi" w:cstheme="minorHAnsi"/>
-        </w:rPr>
-      </w:pPr>
-      <w:r>
-        <w:rPr>
-          <w:rFonts w:asciiTheme="minorHAnsi" w:hAnsiTheme="minorHAnsi" w:cstheme="minorHAnsi"/>
-        </w:rPr>
-        <w:t>Interactividad del Menú:</w:t>
-      </w:r>
-    </w:p>
-    <w:p>
-      <w:pPr>
-        <w:ind w:left="360"/>
-        <w:rPr>
-          <w:rFonts w:asciiTheme="minorHAnsi" w:hAnsiTheme="minorHAnsi" w:cstheme="minorHAnsi"/>
-        </w:rPr>
-      </w:pPr>
-    </w:p>
-    <w:p>
-      <w:pPr>
-        <w:ind w:left="360"/>
-        <w:rPr>
-          <w:rFonts w:asciiTheme="minorHAnsi" w:hAnsiTheme="minorHAnsi" w:cstheme="minorHAnsi"/>
-        </w:rPr>
-      </w:pPr>
-      <w:r>
-        <w:rPr>
-          <w:rFonts w:asciiTheme="minorHAnsi" w:hAnsiTheme="minorHAnsi" w:cstheme="minorHAnsi"/>
-        </w:rPr>
-        <w:t>Crear un menú interactivo que permita a los usuarios realizar diversas operaciones de manera intuitiva y repetitiva.</w:t>
-      </w:r>
-    </w:p>
-    <w:p>
-      <w:pPr>
-        <w:ind w:left="360"/>
-        <w:rPr>
-          <w:rFonts w:asciiTheme="minorHAnsi" w:hAnsiTheme="minorHAnsi" w:cstheme="minorHAnsi"/>
-        </w:rPr>
-      </w:pPr>
-      <w:r>
-        <w:rPr>
-          <w:rFonts w:asciiTheme="minorHAnsi" w:hAnsiTheme="minorHAnsi" w:cstheme="minorHAnsi"/>
-        </w:rPr>
-        <w:t>Objetivo: Mejorar la usabilidad del sistema, permitiendo una navegación fácil</w:t>
-      </w:r>
-      <w:r>
-        <w:rPr>
-          <w:rFonts w:asciiTheme="minorHAnsi" w:hAnsiTheme="minorHAnsi" w:cstheme="minorHAnsi"/>
-        </w:rPr>
-        <w:t>, efectiva</w:t>
-      </w:r>
-      <w:r>
-        <w:rPr>
-          <w:rFonts w:asciiTheme="minorHAnsi" w:hAnsiTheme="minorHAnsi" w:cstheme="minorHAnsi"/>
-        </w:rPr>
-        <w:t xml:space="preserve"> y eficiente para los docentes.</w:t>
-      </w:r>
-    </w:p>
-    <w:p>
-      <w:pPr>
-        <w:ind w:left="360"/>
-        <w:rPr>
-          <w:rFonts w:asciiTheme="minorHAnsi" w:hAnsiTheme="minorHAnsi" w:cstheme="minorHAnsi"/>
-          <w:lang w:val="es-EC"/>
-        </w:rPr>
-      </w:pPr>
-    </w:p>
-    <w:p>
-      <w:pPr>
-        <w:pStyle w:val="Prrafodelista"/>
-        <w:numPr>
-          <w:ilvl w:val="0"/>
-          <w:numId w:val="28"/>
-        </w:numPr>
-        <w:rPr>
-          <w:rFonts w:asciiTheme="minorHAnsi" w:hAnsiTheme="minorHAnsi" w:cstheme="minorHAnsi"/>
-          <w:b/>
-          <w:bCs/>
-          <w:sz w:val="28"/>
-          <w:szCs w:val="28"/>
-        </w:rPr>
-      </w:pPr>
-      <w:r>
-        <w:rPr>
-          <w:rFonts w:asciiTheme="minorHAnsi" w:hAnsiTheme="minorHAnsi" w:cstheme="minorHAnsi"/>
-          <w:b/>
-          <w:bCs/>
-          <w:sz w:val="28"/>
-          <w:szCs w:val="28"/>
-        </w:rPr>
-        <w:t>Descripción (desarrollo de la actividad)</w:t>
-      </w:r>
-    </w:p>
-    <w:p>
-      <w:pPr>
-        <w:ind w:left="360"/>
-        <w:rPr>
-          <w:rFonts w:asciiTheme="minorHAnsi" w:hAnsiTheme="minorHAnsi" w:cstheme="minorHAnsi"/>
-        </w:rPr>
-      </w:pPr>
-    </w:p>
-    <w:p>
-      <w:pPr>
-        <w:ind w:left="360"/>
-        <w:rPr>
-          <w:rFonts w:asciiTheme="minorHAnsi" w:hAnsiTheme="minorHAnsi" w:cstheme="minorHAnsi"/>
-        </w:rPr>
-      </w:pPr>
-    </w:p>
-    <w:p>
-      <w:pPr>
-        <w:ind w:left="360"/>
-        <w:rPr>
-          <w:rFonts w:asciiTheme="minorHAnsi" w:hAnsiTheme="minorHAnsi" w:cstheme="minorHAnsi"/>
-        </w:rPr>
-      </w:pPr>
-    </w:p>
-    <w:p>
-      <w:pPr>
-        <w:pStyle w:val="Prrafodelista"/>
-        <w:numPr>
-          <w:ilvl w:val="0"/>
-          <w:numId w:val="28"/>
-        </w:numPr>
-        <w:rPr>
-          <w:rFonts w:asciiTheme="minorHAnsi" w:hAnsiTheme="minorHAnsi" w:cstheme="minorHAnsi"/>
-          <w:b/>
-          <w:bCs/>
-          <w:sz w:val="28"/>
-          <w:szCs w:val="28"/>
-        </w:rPr>
-      </w:pPr>
-      <w:r>
-        <w:rPr>
-          <w:rFonts w:asciiTheme="minorHAnsi" w:hAnsiTheme="minorHAnsi" w:cstheme="minorHAnsi"/>
-          <w:b/>
-          <w:bCs/>
-          <w:sz w:val="28"/>
-          <w:szCs w:val="28"/>
-        </w:rPr>
-        <w:t>Conclusiones (al menos 3 conclusiones)</w:t>
-      </w:r>
-    </w:p>
-    <w:p>
-      <w:pPr>
-        <w:ind w:left="360"/>
-        <w:rPr>
-          <w:rFonts w:asciiTheme="minorHAnsi" w:hAnsiTheme="minorHAnsi" w:cstheme="minorHAnsi"/>
-        </w:rPr>
-      </w:pPr>
-    </w:p>
-    <w:p>
-      <w:pPr>
-        <w:ind w:left="360"/>
-        <w:rPr>
-          <w:rFonts w:asciiTheme="minorHAnsi" w:hAnsiTheme="minorHAnsi" w:cstheme="minorHAnsi"/>
-        </w:rPr>
-      </w:pPr>
-    </w:p>
-    <w:p>
-      <w:pPr>
-        <w:ind w:left="360"/>
-        <w:rPr>
-          <w:rFonts w:asciiTheme="minorHAnsi" w:hAnsiTheme="minorHAnsi" w:cstheme="minorHAnsi"/>
-        </w:rPr>
-      </w:pPr>
-    </w:p>
-    <w:p>
-      <w:pPr>
-        <w:pStyle w:val="Prrafodelista"/>
-        <w:numPr>
-          <w:ilvl w:val="0"/>
-          <w:numId w:val="28"/>
-        </w:numPr>
-        <w:rPr>
-          <w:rFonts w:asciiTheme="minorHAnsi" w:hAnsiTheme="minorHAnsi" w:cstheme="minorHAnsi"/>
-          <w:b/>
-          <w:bCs/>
-          <w:sz w:val="28"/>
-          <w:szCs w:val="28"/>
-        </w:rPr>
-      </w:pPr>
-      <w:r>
-        <w:rPr>
-          <w:rFonts w:asciiTheme="minorHAnsi" w:hAnsiTheme="minorHAnsi" w:cstheme="minorHAnsi"/>
-          <w:b/>
-          <w:bCs/>
-          <w:sz w:val="28"/>
-          <w:szCs w:val="28"/>
-        </w:rPr>
-        <w:t>Recomendaciones (en base a problemas que tuvo y como los solvento)</w:t>
-      </w:r>
-    </w:p>
-    <w:p>
-      <w:pPr>
-        <w:ind w:left="360"/>
-        <w:rPr>
-          <w:rFonts w:asciiTheme="minorHAnsi" w:hAnsiTheme="minorHAnsi" w:cstheme="minorHAnsi"/>
-        </w:rPr>
-      </w:pPr>
-    </w:p>
-    <w:p>
-      <w:pPr>
-        <w:ind w:left="360"/>
-        <w:rPr>
-          <w:rFonts w:asciiTheme="minorHAnsi" w:hAnsiTheme="minorHAnsi" w:cstheme="minorHAnsi"/>
-        </w:rPr>
-      </w:pPr>
-    </w:p>
-    <w:p>
-      <w:pPr>
-        <w:ind w:left="360"/>
-        <w:rPr>
-          <w:rFonts w:asciiTheme="minorHAnsi" w:hAnsiTheme="minorHAnsi" w:cstheme="minorHAnsi"/>
-        </w:rPr>
-      </w:pPr>
-    </w:p>
-    <w:p>
-      <w:pPr>
-        <w:pStyle w:val="Prrafodelista"/>
-        <w:numPr>
-          <w:ilvl w:val="0"/>
-          <w:numId w:val="28"/>
-        </w:numPr>
-        <w:rPr>
-          <w:rFonts w:asciiTheme="minorHAnsi" w:hAnsiTheme="minorHAnsi" w:cstheme="minorHAnsi"/>
-          <w:b/>
-          <w:bCs/>
-          <w:sz w:val="28"/>
-          <w:szCs w:val="28"/>
-        </w:rPr>
-      </w:pPr>
-      <w:r>
-        <w:rPr>
-          <w:rFonts w:asciiTheme="minorHAnsi" w:hAnsiTheme="minorHAnsi" w:cstheme="minorHAnsi"/>
-          <w:b/>
-          <w:bCs/>
-          <w:sz w:val="28"/>
-          <w:szCs w:val="28"/>
-        </w:rPr>
-        <w:t>Bibliografía (normas APA)</w:t>
-      </w:r>
-    </w:p>
-    <w:p>
-      <w:pPr>
-        <w:pStyle w:val="Prrafodelista"/>
-        <w:ind w:left="360"/>
-        <w:rPr>
-          <w:rFonts w:asciiTheme="minorHAnsi" w:hAnsiTheme="minorHAnsi" w:cstheme="minorHAnsi"/>
-        </w:rPr>
-      </w:pPr>
-    </w:p>
-    <w:p>
-      <w:pPr>
-        <w:pStyle w:val="Prrafodelista"/>
-        <w:ind w:left="360"/>
-        <w:rPr>
-          <w:rFonts w:asciiTheme="minorHAnsi" w:hAnsiTheme="minorHAnsi" w:cstheme="minorHAnsi"/>
-        </w:rPr>
-      </w:pPr>
-    </w:p>
-    <w:p>
-      <w:pPr>
-        <w:pStyle w:val="Prrafodelista"/>
-        <w:ind w:left="360"/>
-        <w:rPr>
-          <w:rFonts w:asciiTheme="minorHAnsi" w:hAnsiTheme="minorHAnsi" w:cstheme="minorHAnsi"/>
           <w:b/>
           <w:bCs/>
         </w:rPr>
       </w:pPr>
+      <w:r>
+        <w:rPr>
+          <w:b/>
+          <w:bCs/>
+        </w:rPr>
+        <w:t>Alcance (relacionado a la tarea)</w:t>
+      </w:r>
     </w:p>
+    <w:p>
+      <w:r>
+        <w:t xml:space="preserve">El proyecto </w:t>
+      </w:r>
+      <w:r>
+        <w:t>trata</w:t>
+      </w:r>
+      <w:r>
+        <w:t xml:space="preserve"> en desarrollar un sistema para la gestión de calificaciones en un establecimiento de educación superior. Este sistema permitirá a los docentes realizar las siguientes funciones:</w:t>
+      </w:r>
+    </w:p>
+    <w:p>
+      <w:pPr>
+        <w:pStyle w:val="ListParagraph"/>
+        <w:numPr>
+          <w:ilvl w:val="0"/>
+          <w:numId w:val="36"/>
+        </w:numPr>
+      </w:pPr>
+      <w:r>
+        <w:t>Ingresar sus datos personales y la información de la materia.</w:t>
+      </w:r>
+    </w:p>
+    <w:p>
+      <w:pPr>
+        <w:pStyle w:val="ListParagraph"/>
+        <w:numPr>
+          <w:ilvl w:val="0"/>
+          <w:numId w:val="36"/>
+        </w:numPr>
+      </w:pPr>
+      <w:r>
+        <w:t>Registrar las notas de los estudiantes para cada materia.</w:t>
+      </w:r>
+    </w:p>
+    <w:p>
+      <w:pPr>
+        <w:pStyle w:val="ListParagraph"/>
+        <w:numPr>
+          <w:ilvl w:val="0"/>
+          <w:numId w:val="36"/>
+        </w:numPr>
+      </w:pPr>
+      <w:r>
+        <w:t>Almacenar las calificaciones y calcular promedios.</w:t>
+      </w:r>
+    </w:p>
+    <w:p>
+      <w:pPr>
+        <w:pStyle w:val="ListParagraph"/>
+        <w:numPr>
+          <w:ilvl w:val="0"/>
+          <w:numId w:val="36"/>
+        </w:numPr>
+      </w:pPr>
+      <w:r>
+        <w:t>Ordenar las calificaciones utilizando diferentes algoritmos de ordenamiento.</w:t>
+      </w:r>
+    </w:p>
+    <w:p>
+      <w:pPr>
+        <w:pStyle w:val="ListParagraph"/>
+        <w:numPr>
+          <w:ilvl w:val="0"/>
+          <w:numId w:val="36"/>
+        </w:numPr>
+      </w:pPr>
+      <w:r>
+        <w:t>Buscar calificaciones específicas utilizando distintos algoritmos de búsqueda.</w:t>
+      </w:r>
+    </w:p>
+    <w:p>
+      <w:pPr>
+        <w:pStyle w:val="ListParagraph"/>
+        <w:numPr>
+          <w:ilvl w:val="0"/>
+          <w:numId w:val="36"/>
+        </w:numPr>
+      </w:pPr>
+      <w:r>
+        <w:t>Almacenar todos los resultados y procesos en archivos específicos.</w:t>
+      </w:r>
+    </w:p>
+    <w:p>
+      <w:pPr>
+        <w:pStyle w:val="ListParagraph"/>
+        <w:numPr>
+          <w:ilvl w:val="0"/>
+          <w:numId w:val="36"/>
+        </w:numPr>
+      </w:pPr>
+      <w:r>
+        <w:t>Mantener un menú interactivo que permita la repetición de las operaciones has</w:t>
+      </w:r>
+      <w:r>
+        <w:t xml:space="preserve">ta </w:t>
+      </w:r>
+      <w:r>
+        <w:t>que el usuario decida salir.</w:t>
+      </w:r>
+    </w:p>
+    <w:p>
+      <w:pPr>
+        <w:pStyle w:val="ListParagraph"/>
+        <w:numPr>
+          <w:ilvl w:val="0"/>
+          <w:numId w:val="35"/>
+        </w:numPr>
+        <w:rPr>
+          <w:b/>
+          <w:bCs/>
+        </w:rPr>
+      </w:pPr>
+      <w:r>
+        <w:rPr>
+          <w:b/>
+          <w:bCs/>
+        </w:rPr>
+        <w:t>Objetivos (uno por tema)</w:t>
+      </w:r>
+      <w:r>
+        <w:rPr>
+          <w:b/>
+          <w:bCs/>
+        </w:rPr>
+        <w:t xml:space="preserve"> </w:t>
+      </w:r>
+    </w:p>
+    <w:p>
+      <w:pPr>
+        <w:pStyle w:val="ListParagraph"/>
+        <w:numPr>
+          <w:ilvl w:val="0"/>
+          <w:numId w:val="37"/>
+        </w:numPr>
+      </w:pPr>
+      <w:r>
+        <w:t>Registro y Validación de Datos:</w:t>
+      </w:r>
+    </w:p>
+    <w:p>
+      <w:r>
+        <w:t>Implementar un sistema de ingreso y validación de datos para docentes y materias.</w:t>
+      </w:r>
+    </w:p>
+    <w:p>
+      <w:r>
+        <w:t>Objetivo: Garantizar la autenticidad y exactitud de la información ingresada por los docentes.</w:t>
+      </w:r>
+    </w:p>
+    <w:p>
+      <w:pPr>
+        <w:pStyle w:val="ListParagraph"/>
+        <w:numPr>
+          <w:ilvl w:val="0"/>
+          <w:numId w:val="37"/>
+        </w:numPr>
+      </w:pPr>
+      <w:r>
+        <w:t>Gestión de Calificaciones:</w:t>
+      </w:r>
+    </w:p>
+    <w:p>
+      <w:r>
+        <w:t>Crear funciones para el registro de notas de los estudiantes.</w:t>
+      </w:r>
+    </w:p>
+    <w:p>
+      <w:r>
+        <w:t>Objetivo: Facilitar el almacenamiento y manejo eficiente de las calificaciones.</w:t>
+      </w:r>
+    </w:p>
+    <w:p/>
+    <w:p/>
+    <w:p/>
+    <w:p>
+      <w:pPr>
+        <w:pStyle w:val="ListParagraph"/>
+        <w:numPr>
+          <w:ilvl w:val="0"/>
+          <w:numId w:val="37"/>
+        </w:numPr>
+      </w:pPr>
+      <w:r>
+        <w:t>Cálculo de Promedios:</w:t>
+      </w:r>
+    </w:p>
+    <w:p>
+      <w:r>
+        <w:t>Desarrollar un método para calcular el promedio de las calificaciones de cada estudiante.</w:t>
+      </w:r>
+    </w:p>
+    <w:p>
+      <w:r>
+        <w:t>Objetivo: Proveer una herramienta que permita obtener rápidamente el rendimiento promedio de los estudiantes.</w:t>
+      </w:r>
+    </w:p>
+    <w:p>
+      <w:pPr>
+        <w:pStyle w:val="ListParagraph"/>
+        <w:numPr>
+          <w:ilvl w:val="0"/>
+          <w:numId w:val="37"/>
+        </w:numPr>
+      </w:pPr>
+      <w:r>
+        <w:t>Ordenamiento de Calificaciones:</w:t>
+      </w:r>
+    </w:p>
+    <w:p>
+      <w:r>
+        <w:t>Implementar varios algoritmos de ordenamiento (Quick</w:t>
+      </w:r>
+      <w:r>
+        <w:t xml:space="preserve"> s</w:t>
+      </w:r>
+      <w:r>
+        <w:t>ort, Shell</w:t>
+      </w:r>
+      <w:r>
+        <w:t xml:space="preserve"> s</w:t>
+      </w:r>
+      <w:r>
+        <w:t>ort</w:t>
+      </w:r>
+      <w:r>
+        <w:t>, Radix sort</w:t>
+      </w:r>
+      <w:r>
+        <w:t>) para or</w:t>
+      </w:r>
+      <w:r>
+        <w:t>denar</w:t>
+      </w:r>
+      <w:r>
+        <w:t xml:space="preserve"> las calificaciones.</w:t>
+      </w:r>
+    </w:p>
+    <w:p>
+      <w:r>
+        <w:t>Objetivo: Permitir a los docentes elegir el método de ordenamiento que prefieran y ordenar las notas eficientemente.</w:t>
+      </w:r>
+    </w:p>
+    <w:p>
+      <w:pPr>
+        <w:pStyle w:val="ListParagraph"/>
+        <w:numPr>
+          <w:ilvl w:val="0"/>
+          <w:numId w:val="37"/>
+        </w:numPr>
+      </w:pPr>
+      <w:r>
+        <w:t>Búsqueda de Calificaciones:</w:t>
+      </w:r>
+    </w:p>
+    <w:p>
+      <w:r>
+        <w:t>Desarrollar funciones para buscar calificaciones específicas utilizando diferentes algoritmos de búsqueda (búsqueda binaria, hash).</w:t>
+      </w:r>
+    </w:p>
+    <w:p>
+      <w:r>
+        <w:t>Objetivo: Facilitar la localización rápida y precisa de calificaciones específicas.</w:t>
+      </w:r>
+    </w:p>
+    <w:p>
+      <w:pPr>
+        <w:pStyle w:val="ListParagraph"/>
+        <w:numPr>
+          <w:ilvl w:val="0"/>
+          <w:numId w:val="37"/>
+        </w:numPr>
+      </w:pPr>
+      <w:r>
+        <w:t>Almacenamiento en Archivos:</w:t>
+      </w:r>
+    </w:p>
+    <w:p>
+      <w:r>
+        <w:t>Hay que asegurar</w:t>
+      </w:r>
+      <w:r>
+        <w:t xml:space="preserve"> que los datos y resultados se almacenen correctamente en archivo</w:t>
+      </w:r>
+      <w:r>
+        <w:t>s</w:t>
+      </w:r>
+      <w:r>
+        <w:t>.</w:t>
+      </w:r>
+    </w:p>
+    <w:p>
+      <w:r>
+        <w:t>Objetivo: Mantener un registro persistente y organizado de toda la información relacionada con las calificaciones.</w:t>
+      </w:r>
+    </w:p>
+    <w:p>
+      <w:pPr>
+        <w:pStyle w:val="ListParagraph"/>
+        <w:numPr>
+          <w:ilvl w:val="0"/>
+          <w:numId w:val="37"/>
+        </w:numPr>
+      </w:pPr>
+      <w:r>
+        <w:t>Interactividad del Menú:</w:t>
+      </w:r>
+    </w:p>
+    <w:p>
+      <w:r>
+        <w:t>Crear un menú interactivo que permita a los usuarios realizar diversas operaciones de manera intuitiva y repetitiva.</w:t>
+      </w:r>
+    </w:p>
+    <w:p>
+      <w:r>
+        <w:t>Objetivo: Mejorar la usabilidad del sistema, permitiendo una navegación fácil</w:t>
+      </w:r>
+      <w:r>
+        <w:t>, efectiva</w:t>
+      </w:r>
+      <w:r>
+        <w:t xml:space="preserve"> y eficiente para los docentes.</w:t>
+      </w:r>
+    </w:p>
+    <w:p>
+      <w:pPr>
+        <w:pStyle w:val="ListParagraph"/>
+        <w:numPr>
+          <w:ilvl w:val="0"/>
+          <w:numId w:val="35"/>
+        </w:numPr>
+        <w:rPr>
+          <w:b/>
+          <w:bCs/>
+        </w:rPr>
+      </w:pPr>
+      <w:r>
+        <w:rPr>
+          <w:b/>
+          <w:bCs/>
+        </w:rPr>
+        <w:t>Descripción</w:t>
+      </w:r>
+      <w:r>
+        <w:rPr>
+          <w:b/>
+          <w:bCs/>
+        </w:rPr>
+        <w:t>.</w:t>
+      </w:r>
+      <w:r>
+        <w:rPr>
+          <w:b/>
+          <w:bCs/>
+        </w:rPr>
+        <w:br/>
+      </w:r>
+      <w:r>
+        <w:t xml:space="preserve">El desarrollo del sistema de </w:t>
+      </w:r>
+      <w:r>
+        <w:t>gestión</w:t>
+      </w:r>
+      <w:r>
+        <w:t xml:space="preserve"> de calificaciones para un establecimiento de educación superior seguirá </w:t>
+      </w:r>
+      <w:r>
+        <w:t>las siguientes etapas:</w:t>
+      </w:r>
+      <w:r>
+        <w:t xml:space="preserve"> </w:t>
+      </w:r>
+    </w:p>
+    <w:p>
+      <w:pPr>
+        <w:pStyle w:val="ListParagraph"/>
+        <w:numPr>
+          <w:ilvl w:val="0"/>
+          <w:numId w:val="37"/>
+        </w:numPr>
+      </w:pPr>
+      <w:r>
+        <w:t xml:space="preserve">Pedir al docente que ingrese su nombre y cédula (Validar cédula). </w:t>
+      </w:r>
+    </w:p>
+    <w:p>
+      <w:pPr>
+        <w:pStyle w:val="ListParagraph"/>
+        <w:numPr>
+          <w:ilvl w:val="0"/>
+          <w:numId w:val="37"/>
+        </w:numPr>
+      </w:pPr>
+      <w:r>
+        <w:t xml:space="preserve">Pedir al docente que ingrese la materia y NRC para posterior a ello registrar las notas (no duplicados). </w:t>
+      </w:r>
+    </w:p>
+    <w:p>
+      <w:pPr>
+        <w:pStyle w:val="ListParagraph"/>
+        <w:numPr>
+          <w:ilvl w:val="0"/>
+          <w:numId w:val="37"/>
+        </w:numPr>
+      </w:pPr>
+      <w:r>
+        <w:t xml:space="preserve"> Pedir al docente que ingrese el número de estudiantes y notas a registra</w:t>
+      </w:r>
+      <w:r>
+        <w:t>r</w:t>
+      </w:r>
+    </w:p>
+    <w:p>
+      <w:pPr>
+        <w:pStyle w:val="ListParagraph"/>
+        <w:numPr>
+          <w:ilvl w:val="0"/>
+          <w:numId w:val="37"/>
+        </w:numPr>
+      </w:pPr>
+      <w:r>
+        <w:t xml:space="preserve">Ingresar las notas por cada estudiante (rangos de 0 a 20). </w:t>
+      </w:r>
+    </w:p>
+    <w:p>
+      <w:pPr>
+        <w:pStyle w:val="ListParagraph"/>
+        <w:numPr>
+          <w:ilvl w:val="0"/>
+          <w:numId w:val="37"/>
+        </w:numPr>
+      </w:pPr>
+      <w:r>
+        <w:t>Almacenar los datos en un archivo llamado “calificaciones” junto con los promedios respectivos</w:t>
+      </w:r>
+    </w:p>
+    <w:p>
+      <w:pPr>
+        <w:pStyle w:val="ListParagraph"/>
+        <w:numPr>
+          <w:ilvl w:val="0"/>
+          <w:numId w:val="37"/>
+        </w:numPr>
+      </w:pPr>
+      <w:r>
+        <w:t>Con los promedios</w:t>
+      </w:r>
+      <w:r>
+        <w:t xml:space="preserve"> obtenid</w:t>
+      </w:r>
+      <w:r>
+        <w:t>os</w:t>
+      </w:r>
+      <w:r>
+        <w:t xml:space="preserve"> se debe realizar un ordenamiento de </w:t>
+      </w:r>
+      <w:r>
+        <w:t>estas</w:t>
+      </w:r>
+      <w:r>
+        <w:t xml:space="preserve"> y que solicite con qué tipo de ordenamiento lo de</w:t>
+      </w:r>
+      <w:r>
+        <w:t xml:space="preserve">sea </w:t>
+      </w:r>
+      <w:r>
+        <w:t xml:space="preserve">realizar. </w:t>
+      </w:r>
+    </w:p>
+    <w:p>
+      <w:pPr>
+        <w:pStyle w:val="ListParagraph"/>
+        <w:numPr>
+          <w:ilvl w:val="0"/>
+          <w:numId w:val="37"/>
+        </w:numPr>
+      </w:pPr>
+      <w:r>
+        <w:t>Almacenar los resultados en un archivo llamado “ordenamiento”</w:t>
+      </w:r>
+    </w:p>
+    <w:p>
+      <w:pPr>
+        <w:pStyle w:val="ListParagraph"/>
+        <w:numPr>
+          <w:ilvl w:val="0"/>
+          <w:numId w:val="37"/>
+        </w:numPr>
+      </w:pPr>
+      <w:r>
+        <w:t xml:space="preserve">Parte del ordenamiento se considera el externo (un solo método a seleccionar), grabar los documentos en particion1 y partcion2 la fusión de estos llamarla OrdenExterno. </w:t>
+      </w:r>
+    </w:p>
+    <w:p>
+      <w:pPr>
+        <w:pStyle w:val="ListParagraph"/>
+        <w:numPr>
+          <w:ilvl w:val="0"/>
+          <w:numId w:val="37"/>
+        </w:numPr>
+      </w:pPr>
+      <w:r>
+        <w:t>Con</w:t>
+      </w:r>
+      <w:r>
+        <w:t xml:space="preserve"> las calificaciones obtenidas el docente tendrá la posibilidad de buscar una calificación, el cual debe ingresar la calificación y luego seleccionar con qué tipo de algoritmo de búsqueda lo desea realizar.</w:t>
+      </w:r>
+    </w:p>
+    <w:p>
+      <w:pPr>
+        <w:pStyle w:val="ListParagraph"/>
+        <w:numPr>
+          <w:ilvl w:val="0"/>
+          <w:numId w:val="37"/>
+        </w:numPr>
+      </w:pPr>
+      <w:r>
+        <w:t>Almacenar los resultados en un archivo llamado “búsqueda</w:t>
+      </w:r>
+      <w:r>
+        <w:t>”.</w:t>
+      </w:r>
+    </w:p>
+    <w:p>
+      <w:pPr>
+        <w:rPr>
+          <w:rStyle w:val="Emphasis"/>
+        </w:rPr>
+      </w:pPr>
+    </w:p>
+    <w:p>
+      <w:pPr>
+        <w:rPr>
+          <w:lang w:val="es-419"/>
+        </w:rPr>
+      </w:pPr>
+    </w:p>
+    <w:p/>
+    <w:p>
+      <w:pPr>
+        <w:pStyle w:val="ListParagraph"/>
+        <w:numPr>
+          <w:ilvl w:val="0"/>
+          <w:numId w:val="35"/>
+        </w:numPr>
+        <w:rPr>
+          <w:b/>
+          <w:bCs/>
+        </w:rPr>
+      </w:pPr>
+      <w:r>
+        <w:rPr>
+          <w:b/>
+          <w:bCs/>
+        </w:rPr>
+        <w:t>Conclusiones (al menos 3 conclusiones)</w:t>
+      </w:r>
+    </w:p>
+    <w:p/>
+    <w:p/>
+    <w:p/>
+    <w:p>
+      <w:pPr>
+        <w:pStyle w:val="ListParagraph"/>
+        <w:numPr>
+          <w:ilvl w:val="0"/>
+          <w:numId w:val="35"/>
+        </w:numPr>
+        <w:rPr>
+          <w:b/>
+          <w:bCs/>
+        </w:rPr>
+      </w:pPr>
+      <w:r>
+        <w:rPr>
+          <w:b/>
+          <w:bCs/>
+        </w:rPr>
+        <w:t>Recomendaciones (en base a problemas que tuvo y como los solvento)</w:t>
+      </w:r>
+    </w:p>
+    <w:p/>
+    <w:p/>
+    <w:p/>
+    <w:p>
+      <w:pPr>
+        <w:pStyle w:val="ListParagraph"/>
+        <w:numPr>
+          <w:ilvl w:val="0"/>
+          <w:numId w:val="35"/>
+        </w:numPr>
+        <w:rPr>
+          <w:b/>
+          <w:bCs/>
+        </w:rPr>
+      </w:pPr>
+      <w:r>
+        <w:rPr>
+          <w:b/>
+          <w:bCs/>
+        </w:rPr>
+        <w:t>Bibliografía (normas APA)</w:t>
+      </w:r>
+    </w:p>
+    <w:p/>
+    <w:p/>
+    <w:p/>
     <w:sectPr>
       <w:headerReference w:type="default" r:id="rId12"/>
       <w:footerReference w:type="default" r:id="rId13"/>
-      <w:pgSz w:w="11906" w:h="16838" w:code="9"/>
-      <w:pgMar w:top="1212" w:right="1134" w:bottom="1417" w:left="1134" w:header="709" w:footer="961" w:gutter="284"/>
+      <w:pgSz w:w="12242" w:h="15842" w:code="1"/>
+      <w:pgMar w:top="1440" w:right="1440" w:bottom="1440" w:left="1440" w:header="709" w:footer="958" w:gutter="284"/>
       <w:pgNumType w:start="1"/>
       <w:cols w:space="708"/>
       <w:docGrid w:linePitch="360"/>
@@ -1928,6 +1650,9 @@
       </w:r>
     </w:p>
   </w:endnote>
+  <w:endnote w:type="continuationNotice" w:id="1">
+    <w:p/>
+  </w:endnote>
 </w:endnotes>
 </file>
 
@@ -1935,7 +1660,7 @@
 <w:ftr xmlns:wpc="http://schemas.microsoft.com/office/word/2010/wordprocessingCanvas" xmlns:cx="http://schemas.microsoft.com/office/drawing/2014/chartex" xmlns:cx1="http://schemas.microsoft.com/office/drawing/2015/9/8/chartex" xmlns:cx2="http://schemas.microsoft.com/office/drawing/2015/10/21/chartex" xmlns:cx3="http://schemas.microsoft.com/office/drawing/2016/5/9/chartex" xmlns:cx4="http://schemas.microsoft.com/office/drawing/2016/5/10/chartex" xmlns:cx5="http://schemas.microsoft.com/office/drawing/2016/5/11/chartex" xmlns:cx6="http://schemas.microsoft.com/office/drawing/2016/5/12/chartex" xmlns:cx7="http://schemas.microsoft.com/office/drawing/2016/5/13/chartex" xmlns:cx8="http://schemas.microsoft.com/office/drawing/2016/5/14/chartex" xmlns:mc="http://schemas.openxmlformats.org/markup-compatibility/2006" xmlns:aink="http://schemas.microsoft.com/office/drawing/2016/ink" xmlns:am3d="http://schemas.microsoft.com/office/drawing/2017/model3d" xmlns:o="urn:schemas-microsoft-com:office:office" xmlns:oel="http://schemas.microsoft.com/office/2019/extlst" xmlns:r="http://schemas.openxmlformats.org/officeDocument/2006/relationships" xmlns:m="http://schemas.openxmlformats.org/officeDocument/2006/math" xmlns:v="urn:schemas-microsoft-com:vml" xmlns:wp14="http://schemas.microsoft.com/office/word/2010/wordprocessingDrawing" xmlns:wp="http://schemas.openxmlformats.org/drawingml/2006/wordprocessingDrawing" xmlns:w10="urn:schemas-microsoft-com:office:word" xmlns:w="http://schemas.openxmlformats.org/wordprocessingml/2006/main" xmlns:w14="http://schemas.microsoft.com/office/word/2010/wordml" xmlns:w15="http://schemas.microsoft.com/office/word/2012/wordml" xmlns:w16cex="http://schemas.microsoft.com/office/word/2018/wordml/cex" xmlns:w16cid="http://schemas.microsoft.com/office/word/2016/wordml/cid" xmlns:w16="http://schemas.microsoft.com/office/word/2018/wordml" xmlns:w16du="http://schemas.microsoft.com/office/word/2023/wordml/word16du" xmlns:w16sdtdh="http://schemas.microsoft.com/office/word/2020/wordml/sdtdatahash" xmlns:w16se="http://schemas.microsoft.com/office/word/2015/wordml/symex" xmlns:wpg="http://schemas.microsoft.com/office/word/2010/wordprocessingGroup" xmlns:wpi="http://schemas.microsoft.com/office/word/2010/wordprocessingInk" xmlns:wne="http://schemas.microsoft.com/office/word/2006/wordml" xmlns:wps="http://schemas.microsoft.com/office/word/2010/wordprocessingShape" mc:Ignorable="w14 w15 w16se w16cid w16 w16cex w16sdtdh w16du wp14">
   <w:p>
     <w:pPr>
-      <w:pStyle w:val="Piedepgina"/>
+      <w:pStyle w:val="Footer"/>
       <w:pBdr>
         <w:top w:val="double" w:sz="4" w:space="1" w:color="C0C0C0"/>
       </w:pBdr>
@@ -1999,7 +1724,7 @@
     </w:r>
     <w:r>
       <w:rPr>
-        <w:rStyle w:val="Nmerodepgina"/>
+        <w:rStyle w:val="PageNumber"/>
         <w:rFonts w:ascii="Book Antiqua" w:hAnsi="Book Antiqua"/>
         <w:sz w:val="16"/>
         <w:szCs w:val="16"/>
@@ -2008,7 +1733,7 @@
     </w:r>
     <w:r>
       <w:rPr>
-        <w:rStyle w:val="Nmerodepgina"/>
+        <w:rStyle w:val="PageNumber"/>
         <w:rFonts w:ascii="Book Antiqua" w:hAnsi="Book Antiqua"/>
         <w:sz w:val="16"/>
         <w:szCs w:val="16"/>
@@ -2018,7 +1743,7 @@
     </w:r>
     <w:r>
       <w:rPr>
-        <w:rStyle w:val="Nmerodepgina"/>
+        <w:rStyle w:val="PageNumber"/>
         <w:rFonts w:ascii="Book Antiqua" w:hAnsi="Book Antiqua"/>
         <w:sz w:val="16"/>
         <w:szCs w:val="16"/>
@@ -2027,7 +1752,7 @@
     </w:r>
     <w:r>
       <w:rPr>
-        <w:rStyle w:val="Nmerodepgina"/>
+        <w:rStyle w:val="PageNumber"/>
         <w:rFonts w:ascii="Book Antiqua" w:hAnsi="Book Antiqua"/>
         <w:noProof/>
         <w:sz w:val="16"/>
@@ -2038,7 +1763,7 @@
     </w:r>
     <w:r>
       <w:rPr>
-        <w:rStyle w:val="Nmerodepgina"/>
+        <w:rStyle w:val="PageNumber"/>
         <w:rFonts w:ascii="Book Antiqua" w:hAnsi="Book Antiqua"/>
         <w:sz w:val="16"/>
         <w:szCs w:val="16"/>
@@ -2065,6 +1790,9 @@
       </w:r>
     </w:p>
   </w:footnote>
+  <w:footnote w:type="continuationNotice" w:id="1">
+    <w:p/>
+  </w:footnote>
 </w:footnotes>
 </file>
 
@@ -2072,7 +1800,7 @@
 <w:hdr xmlns:wpc="http://schemas.microsoft.com/office/word/2010/wordprocessingCanvas" xmlns:cx="http://schemas.microsoft.com/office/drawing/2014/chartex" xmlns:cx1="http://schemas.microsoft.com/office/drawing/2015/9/8/chartex" xmlns:cx2="http://schemas.microsoft.com/office/drawing/2015/10/21/chartex" xmlns:cx3="http://schemas.microsoft.com/office/drawing/2016/5/9/chartex" xmlns:cx4="http://schemas.microsoft.com/office/drawing/2016/5/10/chartex" xmlns:cx5="http://schemas.microsoft.com/office/drawing/2016/5/11/chartex" xmlns:cx6="http://schemas.microsoft.com/office/drawing/2016/5/12/chartex" xmlns:cx7="http://schemas.microsoft.com/office/drawing/2016/5/13/chartex" xmlns:cx8="http://schemas.microsoft.com/office/drawing/2016/5/14/chartex" xmlns:mc="http://schemas.openxmlformats.org/markup-compatibility/2006" xmlns:aink="http://schemas.microsoft.com/office/drawing/2016/ink" xmlns:am3d="http://schemas.microsoft.com/office/drawing/2017/model3d" xmlns:o="urn:schemas-microsoft-com:office:office" xmlns:oel="http://schemas.microsoft.com/office/2019/extlst" xmlns:r="http://schemas.openxmlformats.org/officeDocument/2006/relationships" xmlns:m="http://schemas.openxmlformats.org/officeDocument/2006/math" xmlns:v="urn:schemas-microsoft-com:vml" xmlns:wp14="http://schemas.microsoft.com/office/word/2010/wordprocessingDrawing" xmlns:wp="http://schemas.openxmlformats.org/drawingml/2006/wordprocessingDrawing" xmlns:w10="urn:schemas-microsoft-com:office:word" xmlns:w="http://schemas.openxmlformats.org/wordprocessingml/2006/main" xmlns:w14="http://schemas.microsoft.com/office/word/2010/wordml" xmlns:w15="http://schemas.microsoft.com/office/word/2012/wordml" xmlns:w16cex="http://schemas.microsoft.com/office/word/2018/wordml/cex" xmlns:w16cid="http://schemas.microsoft.com/office/word/2016/wordml/cid" xmlns:w16="http://schemas.microsoft.com/office/word/2018/wordml" xmlns:w16du="http://schemas.microsoft.com/office/word/2023/wordml/word16du" xmlns:w16sdtdh="http://schemas.microsoft.com/office/word/2020/wordml/sdtdatahash" xmlns:w16se="http://schemas.microsoft.com/office/word/2015/wordml/symex" xmlns:wpg="http://schemas.microsoft.com/office/word/2010/wordprocessingGroup" xmlns:wpi="http://schemas.microsoft.com/office/word/2010/wordprocessingInk" xmlns:wne="http://schemas.microsoft.com/office/word/2006/wordml" xmlns:wps="http://schemas.microsoft.com/office/word/2010/wordprocessingShape" mc:Ignorable="w14 w15 w16se w16cid w16 w16cex w16sdtdh w16du wp14">
   <w:p>
     <w:pPr>
-      <w:pStyle w:val="Encabezado"/>
+      <w:pStyle w:val="Header"/>
     </w:pPr>
   </w:p>
 </w:hdr>
@@ -2984,6 +2712,92 @@
     </w:lvl>
   </w:abstractNum>
   <w:abstractNum w:abstractNumId="8" w15:restartNumberingAfterBreak="0">
+    <w:nsid w:val="1F4429E1"/>
+    <w:multiLevelType w:val="hybridMultilevel"/>
+    <w:tmpl w:val="8A323DD4"/>
+    <w:lvl w:ilvl="0" w:tplc="300A000F">
+      <w:start w:val="1"/>
+      <w:numFmt w:val="decimal"/>
+      <w:lvlText w:val="%1."/>
+      <w:lvlJc w:val="left"/>
+      <w:pPr>
+        <w:ind w:left="720" w:hanging="360"/>
+      </w:pPr>
+    </w:lvl>
+    <w:lvl w:ilvl="1" w:tplc="300A0019" w:tentative="1">
+      <w:start w:val="1"/>
+      <w:numFmt w:val="lowerLetter"/>
+      <w:lvlText w:val="%2."/>
+      <w:lvlJc w:val="left"/>
+      <w:pPr>
+        <w:ind w:left="1440" w:hanging="360"/>
+      </w:pPr>
+    </w:lvl>
+    <w:lvl w:ilvl="2" w:tplc="300A001B" w:tentative="1">
+      <w:start w:val="1"/>
+      <w:numFmt w:val="lowerRoman"/>
+      <w:lvlText w:val="%3."/>
+      <w:lvlJc w:val="right"/>
+      <w:pPr>
+        <w:ind w:left="2160" w:hanging="180"/>
+      </w:pPr>
+    </w:lvl>
+    <w:lvl w:ilvl="3" w:tplc="300A000F" w:tentative="1">
+      <w:start w:val="1"/>
+      <w:numFmt w:val="decimal"/>
+      <w:lvlText w:val="%4."/>
+      <w:lvlJc w:val="left"/>
+      <w:pPr>
+        <w:ind w:left="2880" w:hanging="360"/>
+      </w:pPr>
+    </w:lvl>
+    <w:lvl w:ilvl="4" w:tplc="300A0019" w:tentative="1">
+      <w:start w:val="1"/>
+      <w:numFmt w:val="lowerLetter"/>
+      <w:lvlText w:val="%5."/>
+      <w:lvlJc w:val="left"/>
+      <w:pPr>
+        <w:ind w:left="3600" w:hanging="360"/>
+      </w:pPr>
+    </w:lvl>
+    <w:lvl w:ilvl="5" w:tplc="300A001B" w:tentative="1">
+      <w:start w:val="1"/>
+      <w:numFmt w:val="lowerRoman"/>
+      <w:lvlText w:val="%6."/>
+      <w:lvlJc w:val="right"/>
+      <w:pPr>
+        <w:ind w:left="4320" w:hanging="180"/>
+      </w:pPr>
+    </w:lvl>
+    <w:lvl w:ilvl="6" w:tplc="300A000F" w:tentative="1">
+      <w:start w:val="1"/>
+      <w:numFmt w:val="decimal"/>
+      <w:lvlText w:val="%7."/>
+      <w:lvlJc w:val="left"/>
+      <w:pPr>
+        <w:ind w:left="5040" w:hanging="360"/>
+      </w:pPr>
+    </w:lvl>
+    <w:lvl w:ilvl="7" w:tplc="300A0019" w:tentative="1">
+      <w:start w:val="1"/>
+      <w:numFmt w:val="lowerLetter"/>
+      <w:lvlText w:val="%8."/>
+      <w:lvlJc w:val="left"/>
+      <w:pPr>
+        <w:ind w:left="5760" w:hanging="360"/>
+      </w:pPr>
+    </w:lvl>
+    <w:lvl w:ilvl="8" w:tplc="300A001B" w:tentative="1">
+      <w:start w:val="1"/>
+      <w:numFmt w:val="lowerRoman"/>
+      <w:lvlText w:val="%9."/>
+      <w:lvlJc w:val="right"/>
+      <w:pPr>
+        <w:ind w:left="6480" w:hanging="180"/>
+      </w:pPr>
+    </w:lvl>
+  </w:abstractNum>
+  <w:abstractNum w:abstractNumId="9" w15:restartNumberingAfterBreak="0">
     <w:nsid w:val="21A14D27"/>
     <w:multiLevelType w:val="hybridMultilevel"/>
     <w:tmpl w:val="415E09DC"/>
@@ -3123,7 +2937,7 @@
       </w:rPr>
     </w:lvl>
   </w:abstractNum>
-  <w:abstractNum w:abstractNumId="9" w15:restartNumberingAfterBreak="0">
+  <w:abstractNum w:abstractNumId="10" w15:restartNumberingAfterBreak="0">
     <w:nsid w:val="22EE3B45"/>
     <w:multiLevelType w:val="multilevel"/>
     <w:tmpl w:val="CA001ED6"/>
@@ -3272,7 +3086,7 @@
       </w:rPr>
     </w:lvl>
   </w:abstractNum>
-  <w:abstractNum w:abstractNumId="10" w15:restartNumberingAfterBreak="0">
+  <w:abstractNum w:abstractNumId="11" w15:restartNumberingAfterBreak="0">
     <w:nsid w:val="24655F26"/>
     <w:multiLevelType w:val="hybridMultilevel"/>
     <w:tmpl w:val="CED4264E"/>
@@ -3358,7 +3172,7 @@
       </w:pPr>
     </w:lvl>
   </w:abstractNum>
-  <w:abstractNum w:abstractNumId="11" w15:restartNumberingAfterBreak="0">
+  <w:abstractNum w:abstractNumId="12" w15:restartNumberingAfterBreak="0">
     <w:nsid w:val="27094F11"/>
     <w:multiLevelType w:val="hybridMultilevel"/>
     <w:tmpl w:val="57DE6AF8"/>
@@ -3498,7 +3312,7 @@
       </w:rPr>
     </w:lvl>
   </w:abstractNum>
-  <w:abstractNum w:abstractNumId="12" w15:restartNumberingAfterBreak="0">
+  <w:abstractNum w:abstractNumId="13" w15:restartNumberingAfterBreak="0">
     <w:nsid w:val="27604222"/>
     <w:multiLevelType w:val="hybridMultilevel"/>
     <w:tmpl w:val="EE0CF47A"/>
@@ -3611,7 +3425,7 @@
       </w:rPr>
     </w:lvl>
   </w:abstractNum>
-  <w:abstractNum w:abstractNumId="13" w15:restartNumberingAfterBreak="0">
+  <w:abstractNum w:abstractNumId="14" w15:restartNumberingAfterBreak="0">
     <w:nsid w:val="2B0D5D37"/>
     <w:multiLevelType w:val="multilevel"/>
     <w:tmpl w:val="CE122FE6"/>
@@ -3755,7 +3569,7 @@
       </w:rPr>
     </w:lvl>
   </w:abstractNum>
-  <w:abstractNum w:abstractNumId="14" w15:restartNumberingAfterBreak="0">
+  <w:abstractNum w:abstractNumId="15" w15:restartNumberingAfterBreak="0">
     <w:nsid w:val="2C1673F0"/>
     <w:multiLevelType w:val="hybridMultilevel"/>
     <w:tmpl w:val="0B46C0C4"/>
@@ -3895,7 +3709,7 @@
       </w:rPr>
     </w:lvl>
   </w:abstractNum>
-  <w:abstractNum w:abstractNumId="15" w15:restartNumberingAfterBreak="0">
+  <w:abstractNum w:abstractNumId="16" w15:restartNumberingAfterBreak="0">
     <w:nsid w:val="37EB63AE"/>
     <w:multiLevelType w:val="hybridMultilevel"/>
     <w:tmpl w:val="037877C4"/>
@@ -3984,7 +3798,7 @@
       </w:pPr>
     </w:lvl>
   </w:abstractNum>
-  <w:abstractNum w:abstractNumId="16" w15:restartNumberingAfterBreak="0">
+  <w:abstractNum w:abstractNumId="17" w15:restartNumberingAfterBreak="0">
     <w:nsid w:val="399974B5"/>
     <w:multiLevelType w:val="hybridMultilevel"/>
     <w:tmpl w:val="24F06FBC"/>
@@ -4097,7 +3911,93 @@
       </w:rPr>
     </w:lvl>
   </w:abstractNum>
-  <w:abstractNum w:abstractNumId="17" w15:restartNumberingAfterBreak="0">
+  <w:abstractNum w:abstractNumId="18" w15:restartNumberingAfterBreak="0">
+    <w:nsid w:val="3CD205D8"/>
+    <w:multiLevelType w:val="hybridMultilevel"/>
+    <w:tmpl w:val="181ADFCA"/>
+    <w:lvl w:ilvl="0" w:tplc="300A000F">
+      <w:start w:val="1"/>
+      <w:numFmt w:val="decimal"/>
+      <w:lvlText w:val="%1."/>
+      <w:lvlJc w:val="left"/>
+      <w:pPr>
+        <w:ind w:left="720" w:hanging="360"/>
+      </w:pPr>
+    </w:lvl>
+    <w:lvl w:ilvl="1" w:tplc="300A0019" w:tentative="1">
+      <w:start w:val="1"/>
+      <w:numFmt w:val="lowerLetter"/>
+      <w:lvlText w:val="%2."/>
+      <w:lvlJc w:val="left"/>
+      <w:pPr>
+        <w:ind w:left="1440" w:hanging="360"/>
+      </w:pPr>
+    </w:lvl>
+    <w:lvl w:ilvl="2" w:tplc="300A001B" w:tentative="1">
+      <w:start w:val="1"/>
+      <w:numFmt w:val="lowerRoman"/>
+      <w:lvlText w:val="%3."/>
+      <w:lvlJc w:val="right"/>
+      <w:pPr>
+        <w:ind w:left="2160" w:hanging="180"/>
+      </w:pPr>
+    </w:lvl>
+    <w:lvl w:ilvl="3" w:tplc="300A000F" w:tentative="1">
+      <w:start w:val="1"/>
+      <w:numFmt w:val="decimal"/>
+      <w:lvlText w:val="%4."/>
+      <w:lvlJc w:val="left"/>
+      <w:pPr>
+        <w:ind w:left="2880" w:hanging="360"/>
+      </w:pPr>
+    </w:lvl>
+    <w:lvl w:ilvl="4" w:tplc="300A0019" w:tentative="1">
+      <w:start w:val="1"/>
+      <w:numFmt w:val="lowerLetter"/>
+      <w:lvlText w:val="%5."/>
+      <w:lvlJc w:val="left"/>
+      <w:pPr>
+        <w:ind w:left="3600" w:hanging="360"/>
+      </w:pPr>
+    </w:lvl>
+    <w:lvl w:ilvl="5" w:tplc="300A001B" w:tentative="1">
+      <w:start w:val="1"/>
+      <w:numFmt w:val="lowerRoman"/>
+      <w:lvlText w:val="%6."/>
+      <w:lvlJc w:val="right"/>
+      <w:pPr>
+        <w:ind w:left="4320" w:hanging="180"/>
+      </w:pPr>
+    </w:lvl>
+    <w:lvl w:ilvl="6" w:tplc="300A000F" w:tentative="1">
+      <w:start w:val="1"/>
+      <w:numFmt w:val="decimal"/>
+      <w:lvlText w:val="%7."/>
+      <w:lvlJc w:val="left"/>
+      <w:pPr>
+        <w:ind w:left="5040" w:hanging="360"/>
+      </w:pPr>
+    </w:lvl>
+    <w:lvl w:ilvl="7" w:tplc="300A0019" w:tentative="1">
+      <w:start w:val="1"/>
+      <w:numFmt w:val="lowerLetter"/>
+      <w:lvlText w:val="%8."/>
+      <w:lvlJc w:val="left"/>
+      <w:pPr>
+        <w:ind w:left="5760" w:hanging="360"/>
+      </w:pPr>
+    </w:lvl>
+    <w:lvl w:ilvl="8" w:tplc="300A001B" w:tentative="1">
+      <w:start w:val="1"/>
+      <w:numFmt w:val="lowerRoman"/>
+      <w:lvlText w:val="%9."/>
+      <w:lvlJc w:val="right"/>
+      <w:pPr>
+        <w:ind w:left="6480" w:hanging="180"/>
+      </w:pPr>
+    </w:lvl>
+  </w:abstractNum>
+  <w:abstractNum w:abstractNumId="19" w15:restartNumberingAfterBreak="0">
     <w:nsid w:val="3F1246B8"/>
     <w:multiLevelType w:val="hybridMultilevel"/>
     <w:tmpl w:val="8318BE72"/>
@@ -4237,7 +4137,7 @@
       </w:rPr>
     </w:lvl>
   </w:abstractNum>
-  <w:abstractNum w:abstractNumId="18" w15:restartNumberingAfterBreak="0">
+  <w:abstractNum w:abstractNumId="20" w15:restartNumberingAfterBreak="0">
     <w:nsid w:val="40E42423"/>
     <w:multiLevelType w:val="hybridMultilevel"/>
     <w:tmpl w:val="16F03254"/>
@@ -4350,7 +4250,7 @@
       </w:rPr>
     </w:lvl>
   </w:abstractNum>
-  <w:abstractNum w:abstractNumId="19" w15:restartNumberingAfterBreak="0">
+  <w:abstractNum w:abstractNumId="21" w15:restartNumberingAfterBreak="0">
     <w:nsid w:val="49E216D8"/>
     <w:multiLevelType w:val="hybridMultilevel"/>
     <w:tmpl w:val="86528072"/>
@@ -4440,7 +4340,120 @@
       </w:pPr>
     </w:lvl>
   </w:abstractNum>
-  <w:abstractNum w:abstractNumId="20" w15:restartNumberingAfterBreak="0">
+  <w:abstractNum w:abstractNumId="22" w15:restartNumberingAfterBreak="0">
+    <w:nsid w:val="4D08619F"/>
+    <w:multiLevelType w:val="hybridMultilevel"/>
+    <w:tmpl w:val="C62ACDE0"/>
+    <w:lvl w:ilvl="0" w:tplc="300A0001">
+      <w:start w:val="1"/>
+      <w:numFmt w:val="bullet"/>
+      <w:lvlText w:val=""/>
+      <w:lvlJc w:val="left"/>
+      <w:pPr>
+        <w:ind w:left="1440" w:hanging="360"/>
+      </w:pPr>
+      <w:rPr>
+        <w:rFonts w:ascii="Symbol" w:hAnsi="Symbol" w:hint="default"/>
+      </w:rPr>
+    </w:lvl>
+    <w:lvl w:ilvl="1" w:tplc="300A0003" w:tentative="1">
+      <w:start w:val="1"/>
+      <w:numFmt w:val="bullet"/>
+      <w:lvlText w:val="o"/>
+      <w:lvlJc w:val="left"/>
+      <w:pPr>
+        <w:ind w:left="2160" w:hanging="360"/>
+      </w:pPr>
+      <w:rPr>
+        <w:rFonts w:ascii="Courier New" w:hAnsi="Courier New" w:cs="Courier New" w:hint="default"/>
+      </w:rPr>
+    </w:lvl>
+    <w:lvl w:ilvl="2" w:tplc="300A0005" w:tentative="1">
+      <w:start w:val="1"/>
+      <w:numFmt w:val="bullet"/>
+      <w:lvlText w:val=""/>
+      <w:lvlJc w:val="left"/>
+      <w:pPr>
+        <w:ind w:left="2880" w:hanging="360"/>
+      </w:pPr>
+      <w:rPr>
+        <w:rFonts w:ascii="Wingdings" w:hAnsi="Wingdings" w:hint="default"/>
+      </w:rPr>
+    </w:lvl>
+    <w:lvl w:ilvl="3" w:tplc="300A0001" w:tentative="1">
+      <w:start w:val="1"/>
+      <w:numFmt w:val="bullet"/>
+      <w:lvlText w:val=""/>
+      <w:lvlJc w:val="left"/>
+      <w:pPr>
+        <w:ind w:left="3600" w:hanging="360"/>
+      </w:pPr>
+      <w:rPr>
+        <w:rFonts w:ascii="Symbol" w:hAnsi="Symbol" w:hint="default"/>
+      </w:rPr>
+    </w:lvl>
+    <w:lvl w:ilvl="4" w:tplc="300A0003" w:tentative="1">
+      <w:start w:val="1"/>
+      <w:numFmt w:val="bullet"/>
+      <w:lvlText w:val="o"/>
+      <w:lvlJc w:val="left"/>
+      <w:pPr>
+        <w:ind w:left="4320" w:hanging="360"/>
+      </w:pPr>
+      <w:rPr>
+        <w:rFonts w:ascii="Courier New" w:hAnsi="Courier New" w:cs="Courier New" w:hint="default"/>
+      </w:rPr>
+    </w:lvl>
+    <w:lvl w:ilvl="5" w:tplc="300A0005" w:tentative="1">
+      <w:start w:val="1"/>
+      <w:numFmt w:val="bullet"/>
+      <w:lvlText w:val=""/>
+      <w:lvlJc w:val="left"/>
+      <w:pPr>
+        <w:ind w:left="5040" w:hanging="360"/>
+      </w:pPr>
+      <w:rPr>
+        <w:rFonts w:ascii="Wingdings" w:hAnsi="Wingdings" w:hint="default"/>
+      </w:rPr>
+    </w:lvl>
+    <w:lvl w:ilvl="6" w:tplc="300A0001" w:tentative="1">
+      <w:start w:val="1"/>
+      <w:numFmt w:val="bullet"/>
+      <w:lvlText w:val=""/>
+      <w:lvlJc w:val="left"/>
+      <w:pPr>
+        <w:ind w:left="5760" w:hanging="360"/>
+      </w:pPr>
+      <w:rPr>
+        <w:rFonts w:ascii="Symbol" w:hAnsi="Symbol" w:hint="default"/>
+      </w:rPr>
+    </w:lvl>
+    <w:lvl w:ilvl="7" w:tplc="300A0003" w:tentative="1">
+      <w:start w:val="1"/>
+      <w:numFmt w:val="bullet"/>
+      <w:lvlText w:val="o"/>
+      <w:lvlJc w:val="left"/>
+      <w:pPr>
+        <w:ind w:left="6480" w:hanging="360"/>
+      </w:pPr>
+      <w:rPr>
+        <w:rFonts w:ascii="Courier New" w:hAnsi="Courier New" w:cs="Courier New" w:hint="default"/>
+      </w:rPr>
+    </w:lvl>
+    <w:lvl w:ilvl="8" w:tplc="300A0005" w:tentative="1">
+      <w:start w:val="1"/>
+      <w:numFmt w:val="bullet"/>
+      <w:lvlText w:val=""/>
+      <w:lvlJc w:val="left"/>
+      <w:pPr>
+        <w:ind w:left="7200" w:hanging="360"/>
+      </w:pPr>
+      <w:rPr>
+        <w:rFonts w:ascii="Wingdings" w:hAnsi="Wingdings" w:hint="default"/>
+      </w:rPr>
+    </w:lvl>
+  </w:abstractNum>
+  <w:abstractNum w:abstractNumId="23" w15:restartNumberingAfterBreak="0">
     <w:nsid w:val="5C765225"/>
     <w:multiLevelType w:val="hybridMultilevel"/>
     <w:tmpl w:val="531E15C8"/>
@@ -4580,7 +4593,7 @@
       </w:rPr>
     </w:lvl>
   </w:abstractNum>
-  <w:abstractNum w:abstractNumId="21" w15:restartNumberingAfterBreak="0">
+  <w:abstractNum w:abstractNumId="24" w15:restartNumberingAfterBreak="0">
     <w:nsid w:val="61E9790F"/>
     <w:multiLevelType w:val="hybridMultilevel"/>
     <w:tmpl w:val="8F9E1EAC"/>
@@ -4720,7 +4733,93 @@
       </w:rPr>
     </w:lvl>
   </w:abstractNum>
-  <w:abstractNum w:abstractNumId="22" w15:restartNumberingAfterBreak="0">
+  <w:abstractNum w:abstractNumId="25" w15:restartNumberingAfterBreak="0">
+    <w:nsid w:val="61EB4546"/>
+    <w:multiLevelType w:val="hybridMultilevel"/>
+    <w:tmpl w:val="7A5CABCA"/>
+    <w:lvl w:ilvl="0" w:tplc="300A000F">
+      <w:start w:val="1"/>
+      <w:numFmt w:val="decimal"/>
+      <w:lvlText w:val="%1."/>
+      <w:lvlJc w:val="left"/>
+      <w:pPr>
+        <w:ind w:left="1440" w:hanging="360"/>
+      </w:pPr>
+    </w:lvl>
+    <w:lvl w:ilvl="1" w:tplc="300A0019" w:tentative="1">
+      <w:start w:val="1"/>
+      <w:numFmt w:val="lowerLetter"/>
+      <w:lvlText w:val="%2."/>
+      <w:lvlJc w:val="left"/>
+      <w:pPr>
+        <w:ind w:left="2160" w:hanging="360"/>
+      </w:pPr>
+    </w:lvl>
+    <w:lvl w:ilvl="2" w:tplc="300A001B" w:tentative="1">
+      <w:start w:val="1"/>
+      <w:numFmt w:val="lowerRoman"/>
+      <w:lvlText w:val="%3."/>
+      <w:lvlJc w:val="right"/>
+      <w:pPr>
+        <w:ind w:left="2880" w:hanging="180"/>
+      </w:pPr>
+    </w:lvl>
+    <w:lvl w:ilvl="3" w:tplc="300A000F" w:tentative="1">
+      <w:start w:val="1"/>
+      <w:numFmt w:val="decimal"/>
+      <w:lvlText w:val="%4."/>
+      <w:lvlJc w:val="left"/>
+      <w:pPr>
+        <w:ind w:left="3600" w:hanging="360"/>
+      </w:pPr>
+    </w:lvl>
+    <w:lvl w:ilvl="4" w:tplc="300A0019" w:tentative="1">
+      <w:start w:val="1"/>
+      <w:numFmt w:val="lowerLetter"/>
+      <w:lvlText w:val="%5."/>
+      <w:lvlJc w:val="left"/>
+      <w:pPr>
+        <w:ind w:left="4320" w:hanging="360"/>
+      </w:pPr>
+    </w:lvl>
+    <w:lvl w:ilvl="5" w:tplc="300A001B" w:tentative="1">
+      <w:start w:val="1"/>
+      <w:numFmt w:val="lowerRoman"/>
+      <w:lvlText w:val="%6."/>
+      <w:lvlJc w:val="right"/>
+      <w:pPr>
+        <w:ind w:left="5040" w:hanging="180"/>
+      </w:pPr>
+    </w:lvl>
+    <w:lvl w:ilvl="6" w:tplc="300A000F" w:tentative="1">
+      <w:start w:val="1"/>
+      <w:numFmt w:val="decimal"/>
+      <w:lvlText w:val="%7."/>
+      <w:lvlJc w:val="left"/>
+      <w:pPr>
+        <w:ind w:left="5760" w:hanging="360"/>
+      </w:pPr>
+    </w:lvl>
+    <w:lvl w:ilvl="7" w:tplc="300A0019" w:tentative="1">
+      <w:start w:val="1"/>
+      <w:numFmt w:val="lowerLetter"/>
+      <w:lvlText w:val="%8."/>
+      <w:lvlJc w:val="left"/>
+      <w:pPr>
+        <w:ind w:left="6480" w:hanging="360"/>
+      </w:pPr>
+    </w:lvl>
+    <w:lvl w:ilvl="8" w:tplc="300A001B" w:tentative="1">
+      <w:start w:val="1"/>
+      <w:numFmt w:val="lowerRoman"/>
+      <w:lvlText w:val="%9."/>
+      <w:lvlJc w:val="right"/>
+      <w:pPr>
+        <w:ind w:left="7200" w:hanging="180"/>
+      </w:pPr>
+    </w:lvl>
+  </w:abstractNum>
+  <w:abstractNum w:abstractNumId="26" w15:restartNumberingAfterBreak="0">
     <w:nsid w:val="626D39E3"/>
     <w:multiLevelType w:val="hybridMultilevel"/>
     <w:tmpl w:val="6D4219AC"/>
@@ -4809,7 +4908,7 @@
       </w:pPr>
     </w:lvl>
   </w:abstractNum>
-  <w:abstractNum w:abstractNumId="23" w15:restartNumberingAfterBreak="0">
+  <w:abstractNum w:abstractNumId="27" w15:restartNumberingAfterBreak="0">
     <w:nsid w:val="65C04B7E"/>
     <w:multiLevelType w:val="hybridMultilevel"/>
     <w:tmpl w:val="CA4C4466"/>
@@ -4895,7 +4994,7 @@
       </w:pPr>
     </w:lvl>
   </w:abstractNum>
-  <w:abstractNum w:abstractNumId="24" w15:restartNumberingAfterBreak="0">
+  <w:abstractNum w:abstractNumId="28" w15:restartNumberingAfterBreak="0">
     <w:nsid w:val="67242BAB"/>
     <w:multiLevelType w:val="hybridMultilevel"/>
     <w:tmpl w:val="02F4C004"/>
@@ -4981,7 +5080,7 @@
       </w:pPr>
     </w:lvl>
   </w:abstractNum>
-  <w:abstractNum w:abstractNumId="25" w15:restartNumberingAfterBreak="0">
+  <w:abstractNum w:abstractNumId="29" w15:restartNumberingAfterBreak="0">
     <w:nsid w:val="679D4573"/>
     <w:multiLevelType w:val="hybridMultilevel"/>
     <w:tmpl w:val="FE78013A"/>
@@ -5070,7 +5169,120 @@
       </w:pPr>
     </w:lvl>
   </w:abstractNum>
-  <w:abstractNum w:abstractNumId="26" w15:restartNumberingAfterBreak="0">
+  <w:abstractNum w:abstractNumId="30" w15:restartNumberingAfterBreak="0">
+    <w:nsid w:val="6FA7375F"/>
+    <w:multiLevelType w:val="hybridMultilevel"/>
+    <w:tmpl w:val="75385EB0"/>
+    <w:lvl w:ilvl="0" w:tplc="300A0001">
+      <w:start w:val="1"/>
+      <w:numFmt w:val="bullet"/>
+      <w:lvlText w:val=""/>
+      <w:lvlJc w:val="left"/>
+      <w:pPr>
+        <w:ind w:left="1440" w:hanging="360"/>
+      </w:pPr>
+      <w:rPr>
+        <w:rFonts w:ascii="Symbol" w:hAnsi="Symbol" w:hint="default"/>
+      </w:rPr>
+    </w:lvl>
+    <w:lvl w:ilvl="1" w:tplc="300A0003" w:tentative="1">
+      <w:start w:val="1"/>
+      <w:numFmt w:val="bullet"/>
+      <w:lvlText w:val="o"/>
+      <w:lvlJc w:val="left"/>
+      <w:pPr>
+        <w:ind w:left="2160" w:hanging="360"/>
+      </w:pPr>
+      <w:rPr>
+        <w:rFonts w:ascii="Courier New" w:hAnsi="Courier New" w:cs="Courier New" w:hint="default"/>
+      </w:rPr>
+    </w:lvl>
+    <w:lvl w:ilvl="2" w:tplc="300A0005" w:tentative="1">
+      <w:start w:val="1"/>
+      <w:numFmt w:val="bullet"/>
+      <w:lvlText w:val=""/>
+      <w:lvlJc w:val="left"/>
+      <w:pPr>
+        <w:ind w:left="2880" w:hanging="360"/>
+      </w:pPr>
+      <w:rPr>
+        <w:rFonts w:ascii="Wingdings" w:hAnsi="Wingdings" w:hint="default"/>
+      </w:rPr>
+    </w:lvl>
+    <w:lvl w:ilvl="3" w:tplc="300A0001" w:tentative="1">
+      <w:start w:val="1"/>
+      <w:numFmt w:val="bullet"/>
+      <w:lvlText w:val=""/>
+      <w:lvlJc w:val="left"/>
+      <w:pPr>
+        <w:ind w:left="3600" w:hanging="360"/>
+      </w:pPr>
+      <w:rPr>
+        <w:rFonts w:ascii="Symbol" w:hAnsi="Symbol" w:hint="default"/>
+      </w:rPr>
+    </w:lvl>
+    <w:lvl w:ilvl="4" w:tplc="300A0003" w:tentative="1">
+      <w:start w:val="1"/>
+      <w:numFmt w:val="bullet"/>
+      <w:lvlText w:val="o"/>
+      <w:lvlJc w:val="left"/>
+      <w:pPr>
+        <w:ind w:left="4320" w:hanging="360"/>
+      </w:pPr>
+      <w:rPr>
+        <w:rFonts w:ascii="Courier New" w:hAnsi="Courier New" w:cs="Courier New" w:hint="default"/>
+      </w:rPr>
+    </w:lvl>
+    <w:lvl w:ilvl="5" w:tplc="300A0005" w:tentative="1">
+      <w:start w:val="1"/>
+      <w:numFmt w:val="bullet"/>
+      <w:lvlText w:val=""/>
+      <w:lvlJc w:val="left"/>
+      <w:pPr>
+        <w:ind w:left="5040" w:hanging="360"/>
+      </w:pPr>
+      <w:rPr>
+        <w:rFonts w:ascii="Wingdings" w:hAnsi="Wingdings" w:hint="default"/>
+      </w:rPr>
+    </w:lvl>
+    <w:lvl w:ilvl="6" w:tplc="300A0001" w:tentative="1">
+      <w:start w:val="1"/>
+      <w:numFmt w:val="bullet"/>
+      <w:lvlText w:val=""/>
+      <w:lvlJc w:val="left"/>
+      <w:pPr>
+        <w:ind w:left="5760" w:hanging="360"/>
+      </w:pPr>
+      <w:rPr>
+        <w:rFonts w:ascii="Symbol" w:hAnsi="Symbol" w:hint="default"/>
+      </w:rPr>
+    </w:lvl>
+    <w:lvl w:ilvl="7" w:tplc="300A0003" w:tentative="1">
+      <w:start w:val="1"/>
+      <w:numFmt w:val="bullet"/>
+      <w:lvlText w:val="o"/>
+      <w:lvlJc w:val="left"/>
+      <w:pPr>
+        <w:ind w:left="6480" w:hanging="360"/>
+      </w:pPr>
+      <w:rPr>
+        <w:rFonts w:ascii="Courier New" w:hAnsi="Courier New" w:cs="Courier New" w:hint="default"/>
+      </w:rPr>
+    </w:lvl>
+    <w:lvl w:ilvl="8" w:tplc="300A0005" w:tentative="1">
+      <w:start w:val="1"/>
+      <w:numFmt w:val="bullet"/>
+      <w:lvlText w:val=""/>
+      <w:lvlJc w:val="left"/>
+      <w:pPr>
+        <w:ind w:left="7200" w:hanging="360"/>
+      </w:pPr>
+      <w:rPr>
+        <w:rFonts w:ascii="Wingdings" w:hAnsi="Wingdings" w:hint="default"/>
+      </w:rPr>
+    </w:lvl>
+  </w:abstractNum>
+  <w:abstractNum w:abstractNumId="31" w15:restartNumberingAfterBreak="0">
     <w:nsid w:val="72212630"/>
     <w:multiLevelType w:val="hybridMultilevel"/>
     <w:tmpl w:val="665C762A"/>
@@ -5183,14 +5395,127 @@
       </w:rPr>
     </w:lvl>
   </w:abstractNum>
-  <w:abstractNum w:abstractNumId="27" w15:restartNumberingAfterBreak="0">
+  <w:abstractNum w:abstractNumId="32" w15:restartNumberingAfterBreak="0">
+    <w:nsid w:val="77972F16"/>
+    <w:multiLevelType w:val="hybridMultilevel"/>
+    <w:tmpl w:val="1E225356"/>
+    <w:lvl w:ilvl="0" w:tplc="300A0001">
+      <w:start w:val="1"/>
+      <w:numFmt w:val="bullet"/>
+      <w:lvlText w:val=""/>
+      <w:lvlJc w:val="left"/>
+      <w:pPr>
+        <w:ind w:left="1440" w:hanging="360"/>
+      </w:pPr>
+      <w:rPr>
+        <w:rFonts w:ascii="Symbol" w:hAnsi="Symbol" w:hint="default"/>
+      </w:rPr>
+    </w:lvl>
+    <w:lvl w:ilvl="1" w:tplc="300A0003" w:tentative="1">
+      <w:start w:val="1"/>
+      <w:numFmt w:val="bullet"/>
+      <w:lvlText w:val="o"/>
+      <w:lvlJc w:val="left"/>
+      <w:pPr>
+        <w:ind w:left="2160" w:hanging="360"/>
+      </w:pPr>
+      <w:rPr>
+        <w:rFonts w:ascii="Courier New" w:hAnsi="Courier New" w:cs="Courier New" w:hint="default"/>
+      </w:rPr>
+    </w:lvl>
+    <w:lvl w:ilvl="2" w:tplc="300A0005" w:tentative="1">
+      <w:start w:val="1"/>
+      <w:numFmt w:val="bullet"/>
+      <w:lvlText w:val=""/>
+      <w:lvlJc w:val="left"/>
+      <w:pPr>
+        <w:ind w:left="2880" w:hanging="360"/>
+      </w:pPr>
+      <w:rPr>
+        <w:rFonts w:ascii="Wingdings" w:hAnsi="Wingdings" w:hint="default"/>
+      </w:rPr>
+    </w:lvl>
+    <w:lvl w:ilvl="3" w:tplc="300A0001" w:tentative="1">
+      <w:start w:val="1"/>
+      <w:numFmt w:val="bullet"/>
+      <w:lvlText w:val=""/>
+      <w:lvlJc w:val="left"/>
+      <w:pPr>
+        <w:ind w:left="3600" w:hanging="360"/>
+      </w:pPr>
+      <w:rPr>
+        <w:rFonts w:ascii="Symbol" w:hAnsi="Symbol" w:hint="default"/>
+      </w:rPr>
+    </w:lvl>
+    <w:lvl w:ilvl="4" w:tplc="300A0003" w:tentative="1">
+      <w:start w:val="1"/>
+      <w:numFmt w:val="bullet"/>
+      <w:lvlText w:val="o"/>
+      <w:lvlJc w:val="left"/>
+      <w:pPr>
+        <w:ind w:left="4320" w:hanging="360"/>
+      </w:pPr>
+      <w:rPr>
+        <w:rFonts w:ascii="Courier New" w:hAnsi="Courier New" w:cs="Courier New" w:hint="default"/>
+      </w:rPr>
+    </w:lvl>
+    <w:lvl w:ilvl="5" w:tplc="300A0005" w:tentative="1">
+      <w:start w:val="1"/>
+      <w:numFmt w:val="bullet"/>
+      <w:lvlText w:val=""/>
+      <w:lvlJc w:val="left"/>
+      <w:pPr>
+        <w:ind w:left="5040" w:hanging="360"/>
+      </w:pPr>
+      <w:rPr>
+        <w:rFonts w:ascii="Wingdings" w:hAnsi="Wingdings" w:hint="default"/>
+      </w:rPr>
+    </w:lvl>
+    <w:lvl w:ilvl="6" w:tplc="300A0001" w:tentative="1">
+      <w:start w:val="1"/>
+      <w:numFmt w:val="bullet"/>
+      <w:lvlText w:val=""/>
+      <w:lvlJc w:val="left"/>
+      <w:pPr>
+        <w:ind w:left="5760" w:hanging="360"/>
+      </w:pPr>
+      <w:rPr>
+        <w:rFonts w:ascii="Symbol" w:hAnsi="Symbol" w:hint="default"/>
+      </w:rPr>
+    </w:lvl>
+    <w:lvl w:ilvl="7" w:tplc="300A0003" w:tentative="1">
+      <w:start w:val="1"/>
+      <w:numFmt w:val="bullet"/>
+      <w:lvlText w:val="o"/>
+      <w:lvlJc w:val="left"/>
+      <w:pPr>
+        <w:ind w:left="6480" w:hanging="360"/>
+      </w:pPr>
+      <w:rPr>
+        <w:rFonts w:ascii="Courier New" w:hAnsi="Courier New" w:cs="Courier New" w:hint="default"/>
+      </w:rPr>
+    </w:lvl>
+    <w:lvl w:ilvl="8" w:tplc="300A0005" w:tentative="1">
+      <w:start w:val="1"/>
+      <w:numFmt w:val="bullet"/>
+      <w:lvlText w:val=""/>
+      <w:lvlJc w:val="left"/>
+      <w:pPr>
+        <w:ind w:left="7200" w:hanging="360"/>
+      </w:pPr>
+      <w:rPr>
+        <w:rFonts w:ascii="Wingdings" w:hAnsi="Wingdings" w:hint="default"/>
+      </w:rPr>
+    </w:lvl>
+  </w:abstractNum>
+  <w:abstractNum w:abstractNumId="33" w15:restartNumberingAfterBreak="0">
     <w:nsid w:val="7A6C51AE"/>
     <w:multiLevelType w:val="multilevel"/>
     <w:tmpl w:val="0C0A0025"/>
     <w:lvl w:ilvl="0">
       <w:start w:val="1"/>
       <w:numFmt w:val="decimal"/>
-      <w:pStyle w:val="Ttulo1"/>
+      <w:pStyle w:val="Heading1"/>
       <w:lvlText w:val="%1"/>
       <w:lvlJc w:val="left"/>
       <w:pPr>
@@ -5203,7 +5528,7 @@
     <w:lvl w:ilvl="1">
       <w:start w:val="1"/>
       <w:numFmt w:val="decimal"/>
-      <w:pStyle w:val="Ttulo2"/>
+      <w:pStyle w:val="Heading2"/>
       <w:lvlText w:val="%1.%2"/>
       <w:lvlJc w:val="left"/>
       <w:pPr>
@@ -5216,7 +5541,7 @@
     <w:lvl w:ilvl="2">
       <w:start w:val="1"/>
       <w:numFmt w:val="decimal"/>
-      <w:pStyle w:val="Ttulo3"/>
+      <w:pStyle w:val="Heading3"/>
       <w:lvlText w:val="%1.%2.%3"/>
       <w:lvlJc w:val="left"/>
       <w:pPr>
@@ -5229,7 +5554,7 @@
     <w:lvl w:ilvl="3">
       <w:start w:val="1"/>
       <w:numFmt w:val="decimal"/>
-      <w:pStyle w:val="Ttulo4"/>
+      <w:pStyle w:val="Heading4"/>
       <w:lvlText w:val="%1.%2.%3.%4"/>
       <w:lvlJc w:val="left"/>
       <w:pPr>
@@ -5242,7 +5567,7 @@
     <w:lvl w:ilvl="4">
       <w:start w:val="1"/>
       <w:numFmt w:val="decimal"/>
-      <w:pStyle w:val="Ttulo5"/>
+      <w:pStyle w:val="Heading5"/>
       <w:lvlText w:val="%1.%2.%3.%4.%5"/>
       <w:lvlJc w:val="left"/>
       <w:pPr>
@@ -5255,7 +5580,7 @@
     <w:lvl w:ilvl="5">
       <w:start w:val="1"/>
       <w:numFmt w:val="decimal"/>
-      <w:pStyle w:val="Ttulo6"/>
+      <w:pStyle w:val="Heading6"/>
       <w:lvlText w:val="%1.%2.%3.%4.%5.%6"/>
       <w:lvlJc w:val="left"/>
       <w:pPr>
@@ -5268,7 +5593,7 @@
     <w:lvl w:ilvl="6">
       <w:start w:val="1"/>
       <w:numFmt w:val="decimal"/>
-      <w:pStyle w:val="Ttulo7"/>
+      <w:pStyle w:val="Heading7"/>
       <w:lvlText w:val="%1.%2.%3.%4.%5.%6.%7"/>
       <w:lvlJc w:val="left"/>
       <w:pPr>
@@ -5281,7 +5606,7 @@
     <w:lvl w:ilvl="7">
       <w:start w:val="1"/>
       <w:numFmt w:val="decimal"/>
-      <w:pStyle w:val="Ttulo8"/>
+      <w:pStyle w:val="Heading8"/>
       <w:lvlText w:val="%1.%2.%3.%4.%5.%6.%7.%8"/>
       <w:lvlJc w:val="left"/>
       <w:pPr>
@@ -5294,7 +5619,7 @@
     <w:lvl w:ilvl="8">
       <w:start w:val="1"/>
       <w:numFmt w:val="decimal"/>
-      <w:pStyle w:val="Ttulo9"/>
+      <w:pStyle w:val="Heading9"/>
       <w:lvlText w:val="%1.%2.%3.%4.%5.%6.%7.%8.%9"/>
       <w:lvlJc w:val="left"/>
       <w:pPr>
@@ -5305,7 +5630,7 @@
       </w:pPr>
     </w:lvl>
   </w:abstractNum>
-  <w:abstractNum w:abstractNumId="28" w15:restartNumberingAfterBreak="0">
+  <w:abstractNum w:abstractNumId="34" w15:restartNumberingAfterBreak="0">
     <w:nsid w:val="7E1B1F39"/>
     <w:multiLevelType w:val="hybridMultilevel"/>
     <w:tmpl w:val="8D102088"/>
@@ -5446,28 +5771,28 @@
     </w:lvl>
   </w:abstractNum>
   <w:num w:numId="1" w16cid:durableId="415590637">
-    <w:abstractNumId w:val="8"/>
+    <w:abstractNumId w:val="9"/>
   </w:num>
   <w:num w:numId="2" w16cid:durableId="290553553">
+    <w:abstractNumId w:val="23"/>
+  </w:num>
+  <w:num w:numId="3" w16cid:durableId="2066560931">
+    <w:abstractNumId w:val="33"/>
+  </w:num>
+  <w:num w:numId="4" w16cid:durableId="2075351395">
+    <w:abstractNumId w:val="10"/>
+  </w:num>
+  <w:num w:numId="5" w16cid:durableId="994331786">
     <w:abstractNumId w:val="20"/>
   </w:num>
-  <w:num w:numId="3" w16cid:durableId="2066560931">
-    <w:abstractNumId w:val="27"/>
-  </w:num>
-  <w:num w:numId="4" w16cid:durableId="2075351395">
-    <w:abstractNumId w:val="9"/>
-  </w:num>
-  <w:num w:numId="5" w16cid:durableId="994331786">
-    <w:abstractNumId w:val="18"/>
-  </w:num>
   <w:num w:numId="6" w16cid:durableId="646857516">
-    <w:abstractNumId w:val="13"/>
+    <w:abstractNumId w:val="14"/>
   </w:num>
   <w:num w:numId="7" w16cid:durableId="1930235874">
-    <w:abstractNumId w:val="15"/>
+    <w:abstractNumId w:val="16"/>
   </w:num>
   <w:num w:numId="8" w16cid:durableId="837421413">
-    <w:abstractNumId w:val="25"/>
+    <w:abstractNumId w:val="29"/>
   </w:num>
   <w:num w:numId="9" w16cid:durableId="1468745672">
     <w:abstractNumId w:val="5"/>
@@ -5476,7 +5801,7 @@
     <w:abstractNumId w:val="6"/>
   </w:num>
   <w:num w:numId="11" w16cid:durableId="1324624733">
-    <w:abstractNumId w:val="24"/>
+    <w:abstractNumId w:val="28"/>
   </w:num>
   <w:num w:numId="12" w16cid:durableId="1978105530">
     <w:abstractNumId w:val="4"/>
@@ -5485,58 +5810,76 @@
     <w:abstractNumId w:val="1"/>
   </w:num>
   <w:num w:numId="14" w16cid:durableId="2047829944">
-    <w:abstractNumId w:val="14"/>
+    <w:abstractNumId w:val="15"/>
   </w:num>
   <w:num w:numId="15" w16cid:durableId="652756855">
     <w:abstractNumId w:val="3"/>
   </w:num>
   <w:num w:numId="16" w16cid:durableId="149488413">
-    <w:abstractNumId w:val="26"/>
+    <w:abstractNumId w:val="31"/>
   </w:num>
   <w:num w:numId="17" w16cid:durableId="1022168900">
-    <w:abstractNumId w:val="21"/>
+    <w:abstractNumId w:val="24"/>
   </w:num>
   <w:num w:numId="18" w16cid:durableId="1951430988">
-    <w:abstractNumId w:val="28"/>
+    <w:abstractNumId w:val="34"/>
   </w:num>
   <w:num w:numId="19" w16cid:durableId="1660385901">
-    <w:abstractNumId w:val="11"/>
+    <w:abstractNumId w:val="12"/>
   </w:num>
   <w:num w:numId="20" w16cid:durableId="617372739">
-    <w:abstractNumId w:val="17"/>
+    <w:abstractNumId w:val="19"/>
   </w:num>
   <w:num w:numId="21" w16cid:durableId="1439448664">
-    <w:abstractNumId w:val="16"/>
+    <w:abstractNumId w:val="17"/>
   </w:num>
   <w:num w:numId="22" w16cid:durableId="1697080039">
     <w:abstractNumId w:val="7"/>
   </w:num>
   <w:num w:numId="23" w16cid:durableId="1102989507">
-    <w:abstractNumId w:val="19"/>
+    <w:abstractNumId w:val="21"/>
   </w:num>
   <w:num w:numId="24" w16cid:durableId="1730227408">
-    <w:abstractNumId w:val="27"/>
+    <w:abstractNumId w:val="33"/>
   </w:num>
   <w:num w:numId="25" w16cid:durableId="1115755146">
-    <w:abstractNumId w:val="27"/>
+    <w:abstractNumId w:val="33"/>
   </w:num>
   <w:num w:numId="26" w16cid:durableId="239873475">
     <w:abstractNumId w:val="0"/>
   </w:num>
   <w:num w:numId="27" w16cid:durableId="72549622">
-    <w:abstractNumId w:val="22"/>
+    <w:abstractNumId w:val="26"/>
   </w:num>
   <w:num w:numId="28" w16cid:durableId="936787873">
-    <w:abstractNumId w:val="23"/>
+    <w:abstractNumId w:val="27"/>
   </w:num>
   <w:num w:numId="29" w16cid:durableId="170536585">
     <w:abstractNumId w:val="2"/>
   </w:num>
   <w:num w:numId="30" w16cid:durableId="135532403">
-    <w:abstractNumId w:val="10"/>
+    <w:abstractNumId w:val="11"/>
   </w:num>
   <w:num w:numId="31" w16cid:durableId="1535967909">
-    <w:abstractNumId w:val="12"/>
+    <w:abstractNumId w:val="13"/>
+  </w:num>
+  <w:num w:numId="32" w16cid:durableId="796412396">
+    <w:abstractNumId w:val="8"/>
+  </w:num>
+  <w:num w:numId="33" w16cid:durableId="1718504292">
+    <w:abstractNumId w:val="32"/>
+  </w:num>
+  <w:num w:numId="34" w16cid:durableId="1428307850">
+    <w:abstractNumId w:val="25"/>
+  </w:num>
+  <w:num w:numId="35" w16cid:durableId="2069649822">
+    <w:abstractNumId w:val="18"/>
+  </w:num>
+  <w:num w:numId="36" w16cid:durableId="808936513">
+    <w:abstractNumId w:val="22"/>
+  </w:num>
+  <w:num w:numId="37" w16cid:durableId="1650137262">
+    <w:abstractNumId w:val="30"/>
   </w:num>
 </w:numbering>
 </file>
@@ -5635,7 +5978,6 @@
     <w:lsdException w:name="Hyperlink" w:semiHidden="1" w:uiPriority="99" w:unhideWhenUsed="1"/>
     <w:lsdException w:name="FollowedHyperlink" w:semiHidden="1" w:unhideWhenUsed="1"/>
     <w:lsdException w:name="Strong" w:uiPriority="22" w:qFormat="1"/>
-    <w:lsdException w:name="Emphasis" w:qFormat="1"/>
     <w:lsdException w:name="Document Map" w:semiHidden="1" w:unhideWhenUsed="1"/>
     <w:lsdException w:name="Plain Text" w:semiHidden="1" w:unhideWhenUsed="1"/>
     <w:lsdException w:name="E-mail Signature" w:semiHidden="1" w:unhideWhenUsed="1"/>
@@ -5927,17 +6269,21 @@
   <w:style w:type="paragraph" w:default="1" w:styleId="Normal">
     <w:name w:val="Normal"/>
     <w:qFormat/>
-    <w:rsid w:val="00FA7C11"/>
+    <w:rsid w:val="006578C2"/>
+    <w:pPr>
+      <w:spacing w:line="480" w:lineRule="auto"/>
+      <w:ind w:firstLine="720"/>
+    </w:pPr>
     <w:rPr>
       <w:sz w:val="24"/>
       <w:szCs w:val="24"/>
     </w:rPr>
   </w:style>
-  <w:style w:type="paragraph" w:styleId="Ttulo1">
+  <w:style w:type="paragraph" w:styleId="Heading1">
     <w:name w:val="heading 1"/>
     <w:basedOn w:val="Normal"/>
     <w:next w:val="Normal"/>
-    <w:link w:val="Ttulo1Car"/>
+    <w:link w:val="Heading1Char"/>
     <w:uiPriority w:val="9"/>
     <w:qFormat/>
     <w:rsid w:val="00012EE0"/>
@@ -5958,7 +6304,7 @@
       <w:szCs w:val="32"/>
     </w:rPr>
   </w:style>
-  <w:style w:type="paragraph" w:styleId="Ttulo2">
+  <w:style w:type="paragraph" w:styleId="Heading2">
     <w:name w:val="heading 2"/>
     <w:basedOn w:val="Normal"/>
     <w:next w:val="Normal"/>
@@ -5983,7 +6329,7 @@
       <w:szCs w:val="28"/>
     </w:rPr>
   </w:style>
-  <w:style w:type="paragraph" w:styleId="Ttulo3">
+  <w:style w:type="paragraph" w:styleId="Heading3">
     <w:name w:val="heading 3"/>
     <w:basedOn w:val="Normal"/>
     <w:next w:val="Normal"/>
@@ -6006,7 +6352,7 @@
       <w:szCs w:val="26"/>
     </w:rPr>
   </w:style>
-  <w:style w:type="paragraph" w:styleId="Ttulo4">
+  <w:style w:type="paragraph" w:styleId="Heading4">
     <w:name w:val="heading 4"/>
     <w:basedOn w:val="Normal"/>
     <w:next w:val="Normal"/>
@@ -6028,7 +6374,7 @@
       <w:szCs w:val="28"/>
     </w:rPr>
   </w:style>
-  <w:style w:type="paragraph" w:styleId="Ttulo5">
+  <w:style w:type="paragraph" w:styleId="Heading5">
     <w:name w:val="heading 5"/>
     <w:basedOn w:val="Normal"/>
     <w:next w:val="Normal"/>
@@ -6051,7 +6397,7 @@
       <w:szCs w:val="26"/>
     </w:rPr>
   </w:style>
-  <w:style w:type="paragraph" w:styleId="Ttulo6">
+  <w:style w:type="paragraph" w:styleId="Heading6">
     <w:name w:val="heading 6"/>
     <w:basedOn w:val="Normal"/>
     <w:next w:val="Normal"/>
@@ -6072,7 +6418,7 @@
       <w:szCs w:val="22"/>
     </w:rPr>
   </w:style>
-  <w:style w:type="paragraph" w:styleId="Ttulo7">
+  <w:style w:type="paragraph" w:styleId="Heading7">
     <w:name w:val="heading 7"/>
     <w:basedOn w:val="Normal"/>
     <w:next w:val="Normal"/>
@@ -6087,7 +6433,7 @@
       <w:outlineLvl w:val="6"/>
     </w:pPr>
   </w:style>
-  <w:style w:type="paragraph" w:styleId="Ttulo8">
+  <w:style w:type="paragraph" w:styleId="Heading8">
     <w:name w:val="heading 8"/>
     <w:basedOn w:val="Normal"/>
     <w:next w:val="Normal"/>
@@ -6106,7 +6452,7 @@
       <w:iCs/>
     </w:rPr>
   </w:style>
-  <w:style w:type="paragraph" w:styleId="Ttulo9">
+  <w:style w:type="paragraph" w:styleId="Heading9">
     <w:name w:val="heading 9"/>
     <w:basedOn w:val="Normal"/>
     <w:next w:val="Normal"/>
@@ -6126,12 +6472,12 @@
       <w:szCs w:val="22"/>
     </w:rPr>
   </w:style>
-  <w:style w:type="character" w:default="1" w:styleId="Fuentedeprrafopredeter">
+  <w:style w:type="character" w:default="1" w:styleId="DefaultParagraphFont">
     <w:name w:val="Default Paragraph Font"/>
     <w:uiPriority w:val="1"/>
     <w:unhideWhenUsed/>
   </w:style>
-  <w:style w:type="table" w:default="1" w:styleId="Tablanormal">
+  <w:style w:type="table" w:default="1" w:styleId="TableNormal">
     <w:name w:val="Normal Table"/>
     <w:uiPriority w:val="99"/>
     <w:semiHidden/>
@@ -6146,15 +6492,15 @@
       </w:tblCellMar>
     </w:tblPr>
   </w:style>
-  <w:style w:type="numbering" w:default="1" w:styleId="Sinlista">
+  <w:style w:type="numbering" w:default="1" w:styleId="NoList">
     <w:name w:val="No List"/>
     <w:uiPriority w:val="99"/>
     <w:semiHidden/>
     <w:unhideWhenUsed/>
   </w:style>
-  <w:style w:type="table" w:styleId="Tablaconcuadrcula">
+  <w:style w:type="table" w:styleId="TableGrid">
     <w:name w:val="Table Grid"/>
-    <w:basedOn w:val="Tablanormal"/>
+    <w:basedOn w:val="TableNormal"/>
     <w:uiPriority w:val="59"/>
     <w:rsid w:val="00D36DB7"/>
     <w:tblPr>
@@ -6168,7 +6514,7 @@
       </w:tblBorders>
     </w:tblPr>
   </w:style>
-  <w:style w:type="paragraph" w:styleId="Encabezado">
+  <w:style w:type="paragraph" w:styleId="Header">
     <w:name w:val="header"/>
     <w:basedOn w:val="Normal"/>
     <w:rsid w:val="00EB59CC"/>
@@ -6179,7 +6525,7 @@
       </w:tabs>
     </w:pPr>
   </w:style>
-  <w:style w:type="paragraph" w:styleId="Piedepgina">
+  <w:style w:type="paragraph" w:styleId="Footer">
     <w:name w:val="footer"/>
     <w:basedOn w:val="Normal"/>
     <w:rsid w:val="00EB59CC"/>
@@ -6190,9 +6536,9 @@
       </w:tabs>
     </w:pPr>
   </w:style>
-  <w:style w:type="character" w:styleId="Nmerodepgina">
+  <w:style w:type="character" w:styleId="PageNumber">
     <w:name w:val="page number"/>
-    <w:basedOn w:val="Fuentedeprrafopredeter"/>
+    <w:basedOn w:val="DefaultParagraphFont"/>
     <w:rsid w:val="00D679E3"/>
   </w:style>
   <w:style w:type="paragraph" w:styleId="NormalWeb">
@@ -6205,7 +6551,7 @@
       <w:spacing w:before="100" w:beforeAutospacing="1" w:after="100" w:afterAutospacing="1"/>
     </w:pPr>
   </w:style>
-  <w:style w:type="paragraph" w:styleId="Prrafodelista">
+  <w:style w:type="paragraph" w:styleId="ListParagraph">
     <w:name w:val="List Paragraph"/>
     <w:basedOn w:val="Normal"/>
     <w:uiPriority w:val="34"/>
@@ -6216,9 +6562,9 @@
       <w:contextualSpacing/>
     </w:pPr>
   </w:style>
-  <w:style w:type="character" w:styleId="Hipervnculo">
+  <w:style w:type="character" w:styleId="Hyperlink">
     <w:name w:val="Hyperlink"/>
-    <w:basedOn w:val="Fuentedeprrafopredeter"/>
+    <w:basedOn w:val="DefaultParagraphFont"/>
     <w:uiPriority w:val="99"/>
     <w:rsid w:val="00700F3E"/>
     <w:rPr>
@@ -6226,19 +6572,19 @@
       <w:u w:val="single"/>
     </w:rPr>
   </w:style>
-  <w:style w:type="character" w:styleId="Hipervnculovisitado">
+  <w:style w:type="character" w:styleId="FollowedHyperlink">
     <w:name w:val="FollowedHyperlink"/>
-    <w:basedOn w:val="Fuentedeprrafopredeter"/>
+    <w:basedOn w:val="DefaultParagraphFont"/>
     <w:rsid w:val="00BD4D54"/>
     <w:rPr>
       <w:color w:val="800080" w:themeColor="followedHyperlink"/>
       <w:u w:val="single"/>
     </w:rPr>
   </w:style>
-  <w:style w:type="paragraph" w:styleId="Textodeglobo">
+  <w:style w:type="paragraph" w:styleId="BalloonText">
     <w:name w:val="Balloon Text"/>
     <w:basedOn w:val="Normal"/>
-    <w:link w:val="TextodegloboCar"/>
+    <w:link w:val="BalloonTextChar"/>
     <w:rsid w:val="002A15D3"/>
     <w:rPr>
       <w:rFonts w:ascii="Tahoma" w:hAnsi="Tahoma" w:cs="Tahoma"/>
@@ -6246,10 +6592,10 @@
       <w:szCs w:val="16"/>
     </w:rPr>
   </w:style>
-  <w:style w:type="character" w:customStyle="1" w:styleId="TextodegloboCar">
-    <w:name w:val="Texto de globo Car"/>
-    <w:basedOn w:val="Fuentedeprrafopredeter"/>
-    <w:link w:val="Textodeglobo"/>
+  <w:style w:type="character" w:customStyle="1" w:styleId="BalloonTextChar">
+    <w:name w:val="Balloon Text Char"/>
+    <w:basedOn w:val="DefaultParagraphFont"/>
+    <w:link w:val="BalloonText"/>
     <w:rsid w:val="002A15D3"/>
     <w:rPr>
       <w:rFonts w:ascii="Tahoma" w:hAnsi="Tahoma" w:cs="Tahoma"/>
@@ -6257,10 +6603,10 @@
       <w:szCs w:val="16"/>
     </w:rPr>
   </w:style>
-  <w:style w:type="character" w:customStyle="1" w:styleId="Ttulo1Car">
-    <w:name w:val="Título 1 Car"/>
-    <w:basedOn w:val="Fuentedeprrafopredeter"/>
-    <w:link w:val="Ttulo1"/>
+  <w:style w:type="character" w:customStyle="1" w:styleId="Heading1Char">
+    <w:name w:val="Heading 1 Char"/>
+    <w:basedOn w:val="DefaultParagraphFont"/>
+    <w:link w:val="Heading1"/>
     <w:uiPriority w:val="9"/>
     <w:rsid w:val="0038168E"/>
     <w:rPr>
@@ -6272,7 +6618,7 @@
       <w:szCs w:val="32"/>
     </w:rPr>
   </w:style>
-  <w:style w:type="paragraph" w:styleId="Bibliografa">
+  <w:style w:type="paragraph" w:styleId="Bibliography">
     <w:name w:val="Bibliography"/>
     <w:basedOn w:val="Normal"/>
     <w:next w:val="Normal"/>
@@ -6280,10 +6626,10 @@
     <w:unhideWhenUsed/>
     <w:rsid w:val="0038168E"/>
   </w:style>
-  <w:style w:type="paragraph" w:styleId="Textonotaalfinal">
+  <w:style w:type="paragraph" w:styleId="EndnoteText">
     <w:name w:val="endnote text"/>
     <w:basedOn w:val="Normal"/>
-    <w:link w:val="TextonotaalfinalCar"/>
+    <w:link w:val="EndnoteTextChar"/>
     <w:semiHidden/>
     <w:unhideWhenUsed/>
     <w:rsid w:val="004A6B52"/>
@@ -6292,16 +6638,16 @@
       <w:szCs w:val="20"/>
     </w:rPr>
   </w:style>
-  <w:style w:type="character" w:customStyle="1" w:styleId="TextonotaalfinalCar">
-    <w:name w:val="Texto nota al final Car"/>
-    <w:basedOn w:val="Fuentedeprrafopredeter"/>
-    <w:link w:val="Textonotaalfinal"/>
+  <w:style w:type="character" w:customStyle="1" w:styleId="EndnoteTextChar">
+    <w:name w:val="Endnote Text Char"/>
+    <w:basedOn w:val="DefaultParagraphFont"/>
+    <w:link w:val="EndnoteText"/>
     <w:semiHidden/>
     <w:rsid w:val="004A6B52"/>
   </w:style>
-  <w:style w:type="character" w:styleId="Refdenotaalfinal">
+  <w:style w:type="character" w:styleId="EndnoteReference">
     <w:name w:val="endnote reference"/>
-    <w:basedOn w:val="Fuentedeprrafopredeter"/>
+    <w:basedOn w:val="DefaultParagraphFont"/>
     <w:semiHidden/>
     <w:unhideWhenUsed/>
     <w:rsid w:val="004A6B52"/>
@@ -6320,15 +6666,26 @@
       <w:szCs w:val="20"/>
     </w:rPr>
   </w:style>
-  <w:style w:type="character" w:styleId="Textoennegrita">
+  <w:style w:type="character" w:styleId="Strong">
     <w:name w:val="Strong"/>
-    <w:basedOn w:val="Fuentedeprrafopredeter"/>
+    <w:basedOn w:val="DefaultParagraphFont"/>
     <w:uiPriority w:val="22"/>
     <w:qFormat/>
     <w:rsid w:val="00E12B83"/>
     <w:rPr>
       <w:b/>
       <w:bCs/>
+    </w:rPr>
+  </w:style>
+  <w:style w:type="character" w:styleId="Emphasis">
+    <w:name w:val="Emphasis"/>
+    <w:basedOn w:val="DefaultParagraphFont"/>
+    <w:rsid w:val="006578C2"/>
+    <w:rPr>
+      <w:rFonts w:ascii="Times New Roman" w:hAnsi="Times New Roman"/>
+      <w:i/>
+      <w:iCs/>
+      <w:sz w:val="24"/>
     </w:rPr>
   </w:style>
 </w:styles>
@@ -6618,6 +6975,158 @@
 </file>
 
 <file path=customXml/item1.xml><?xml version="1.0" encoding="utf-8"?>
+<p:properties xmlns:p="http://schemas.microsoft.com/office/2006/metadata/properties" xmlns:xsi="http://www.w3.org/2001/XMLSchema-instance" xmlns:pc="http://schemas.microsoft.com/office/infopath/2007/PartnerControls">
+  <documentManagement>
+    <lcf76f155ced4ddcb4097134ff3c332f xmlns="dab7908d-6a7a-4761-a472-1a6b5774db42">
+      <Terms xmlns="http://schemas.microsoft.com/office/infopath/2007/PartnerControls"/>
+    </lcf76f155ced4ddcb4097134ff3c332f>
+    <TaxCatchAll xmlns="11de04e6-b16f-4fce-aad5-c03d047314a9" xsi:nil="true"/>
+  </documentManagement>
+</p:properties>
+</file>
+
+<file path=customXml/item2.xml><?xml version="1.0" encoding="utf-8"?>
+<b:Sources xmlns:b="http://schemas.openxmlformats.org/officeDocument/2006/bibliography" xmlns="http://schemas.openxmlformats.org/officeDocument/2006/bibliography" SelectedStyle="\IEEE_Reference.XSL" StyleName="IEEE - Reference Order">
+  <b:Source>
+    <b:Tag>MIN00</b:Tag>
+    <b:SourceType>Report</b:SourceType>
+    <b:Guid>{D229980C-AE0F-45EA-BF4B-3D7007803506}</b:Guid>
+    <b:Year>2000</b:Year>
+    <b:Author>
+      <b:Author>
+        <b:NameList>
+          <b:Person>
+            <b:Last>MINOLLI</b:Last>
+            <b:Middle>Beatriz</b:Middle>
+            <b:First>Cristina</b:First>
+          </b:Person>
+        </b:NameList>
+      </b:Author>
+    </b:Author>
+    <b:Title>Empresas Resilientes</b:Title>
+    <b:Institution>Universidad del CEMA</b:Institution>
+    <b:City>Buenos Aires</b:City>
+    <b:RefOrder>1</b:RefOrder>
+  </b:Source>
+  <b:Source>
+    <b:Tag>ACU11</b:Tag>
+    <b:SourceType>JournalArticle</b:SourceType>
+    <b:Guid>{07C12FCC-28C9-4242-8D10-B344CC12BBA1}</b:Guid>
+    <b:Title>LA RESILIENCIA EMPRESARIAL, sobreponiéndose eficazmente a las adversidades y el fracaso.</b:Title>
+    <b:Year>2011</b:Year>
+    <b:JournalName>Negocios Internacionales</b:JournalName>
+    <b:Month>Marzo</b:Month>
+    <b:Pages>1 - 3</b:Pages>
+    <b:Volume>1</b:Volume>
+    <b:Issue>2</b:Issue>
+    <b:Author>
+      <b:Author>
+        <b:NameList>
+          <b:Person>
+            <b:Last>ACUÑA G.</b:Last>
+            <b:Middle>Eduardo</b:Middle>
+            <b:First>Rodrigo</b:First>
+          </b:Person>
+        </b:NameList>
+      </b:Author>
+    </b:Author>
+    <b:RefOrder>2</b:RefOrder>
+  </b:Source>
+  <b:Source>
+    <b:Tag>HER12</b:Tag>
+    <b:SourceType>InternetSite</b:SourceType>
+    <b:Guid>{822CD314-9D29-4F3B-865C-9E732C27100E}</b:Guid>
+    <b:Year>2012</b:Year>
+    <b:Month>septiembre</b:Month>
+    <b:Author>
+      <b:Author>
+        <b:NameList>
+          <b:Person>
+            <b:Last>HERRERA Monterroso</b:Last>
+            <b:First>Haroldo</b:First>
+            <b:Middle>Eduardo</b:Middle>
+          </b:Person>
+        </b:NameList>
+      </b:Author>
+    </b:Author>
+    <b:InternetSiteTitle>GestioPolis</b:InternetSiteTitle>
+    <b:URL>http://goo.gl/JcqRY</b:URL>
+    <b:RefOrder>3</b:RefOrder>
+  </b:Source>
+  <b:Source>
+    <b:Tag>ATE02</b:Tag>
+    <b:SourceType>InternetSite</b:SourceType>
+    <b:Guid>{7D3438EB-CAEF-4D75-9C60-12922BD8C839}</b:Guid>
+    <b:Author>
+      <b:Author>
+        <b:NameList>
+          <b:Person>
+            <b:Last>ATEHORT</b:Last>
+            <b:First>Miguel</b:First>
+          </b:Person>
+        </b:NameList>
+      </b:Author>
+    </b:Author>
+    <b:InternetSiteTitle>Universidad ICESI Estudios Gerenciales</b:InternetSiteTitle>
+    <b:Year>2002</b:Year>
+    <b:Month>marzo</b:Month>
+    <b:URL>http://goo.gl/HbbfD</b:URL>
+    <b:RefOrder>4</b:RefOrder>
+  </b:Source>
+  <b:Source>
+    <b:Tag>VEG12</b:Tag>
+    <b:SourceType>Report</b:SourceType>
+    <b:Guid>{83F7D424-0F25-45DD-9D31-56B77ACBAE83}</b:Guid>
+    <b:Title>Organizaciones Resilientes: Una Mirada hacia su Conformación</b:Title>
+    <b:Year>2012</b:Year>
+    <b:Author>
+      <b:Author>
+        <b:NameList>
+          <b:Person>
+            <b:Last>VEGA</b:Last>
+            <b:First>Ricardo</b:First>
+          </b:Person>
+        </b:NameList>
+      </b:Author>
+    </b:Author>
+    <b:Institution>Colegio Mayor de Nuestra Señora del Rosario</b:Institution>
+    <b:City>Bogotá</b:City>
+    <b:ThesisType>Trabajo de Grado</b:ThesisType>
+    <b:RefOrder>5</b:RefOrder>
+  </b:Source>
+  <b:Source>
+    <b:Tag>MED12</b:Tag>
+    <b:SourceType>DocumentFromInternetSite</b:SourceType>
+    <b:Guid>{1DF43A1A-14A5-4974-8816-F34F2A23499C}</b:Guid>
+    <b:Author>
+      <b:Author>
+        <b:NameList>
+          <b:Person>
+            <b:Last>MEDINA Salgado</b:Last>
+            <b:First>César</b:First>
+          </b:Person>
+        </b:NameList>
+      </b:Author>
+    </b:Author>
+    <b:InternetSiteTitle>Departamento de Administración de la Universidad Autónoma Metropolitana Unidad Azcapotzalco</b:InternetSiteTitle>
+    <b:Year>2012</b:Year>
+    <b:Month>junio</b:Month>
+    <b:URL>http://goo.gl/0fuQU</b:URL>
+    <b:RefOrder>6</b:RefOrder>
+  </b:Source>
+</b:Sources>
+</file>
+
+<file path=customXml/item3.xml><?xml version="1.0" encoding="utf-8"?>
+<?mso-contentType ?>
+<FormTemplates xmlns="http://schemas.microsoft.com/sharepoint/v3/contenttype/forms">
+  <Display>DocumentLibraryForm</Display>
+  <Edit>DocumentLibraryForm</Edit>
+  <New>DocumentLibraryForm</New>
+</FormTemplates>
+</file>
+
+<file path=customXml/item4.xml><?xml version="1.0" encoding="utf-8"?>
 <ct:contentTypeSchema xmlns:ct="http://schemas.microsoft.com/office/2006/metadata/contentType" xmlns:ma="http://schemas.microsoft.com/office/2006/metadata/properties/metaAttributes" ct:_="" ma:_="" ma:contentTypeName="Document" ma:contentTypeID="0x010100C94E3B63E751F44FB94D5C9F21CD1D35" ma:contentTypeVersion="15" ma:contentTypeDescription="Create a new document." ma:contentTypeScope="" ma:versionID="effbf024421ab54d2525649f68d6a33e">
   <xsd:schema xmlns:xsd="http://www.w3.org/2001/XMLSchema" xmlns:xs="http://www.w3.org/2001/XMLSchema" xmlns:p="http://schemas.microsoft.com/office/2006/metadata/properties" xmlns:ns2="11de04e6-b16f-4fce-aad5-c03d047314a9" xmlns:ns3="dab7908d-6a7a-4761-a472-1a6b5774db42" targetNamespace="http://schemas.microsoft.com/office/2006/metadata/properties" ma:root="true" ma:fieldsID="158d97cc6b66280023abc37852cbd67b" ns2:_="" ns3:_="">
     <xsd:import namespace="11de04e6-b16f-4fce-aad5-c03d047314a9"/>
@@ -6848,159 +7357,34 @@
 </ct:contentTypeSchema>
 </file>
 
-<file path=customXml/item2.xml><?xml version="1.0" encoding="utf-8"?>
-<b:Sources xmlns:b="http://schemas.openxmlformats.org/officeDocument/2006/bibliography" xmlns="http://schemas.openxmlformats.org/officeDocument/2006/bibliography" SelectedStyle="\IEEE_Reference.XSL" StyleName="IEEE - Reference Order">
-  <b:Source>
-    <b:Tag>MIN00</b:Tag>
-    <b:SourceType>Report</b:SourceType>
-    <b:Guid>{D229980C-AE0F-45EA-BF4B-3D7007803506}</b:Guid>
-    <b:Year>2000</b:Year>
-    <b:Author>
-      <b:Author>
-        <b:NameList>
-          <b:Person>
-            <b:Last>MINOLLI</b:Last>
-            <b:Middle>Beatriz</b:Middle>
-            <b:First>Cristina</b:First>
-          </b:Person>
-        </b:NameList>
-      </b:Author>
-    </b:Author>
-    <b:Title>Empresas Resilientes</b:Title>
-    <b:Institution>Universidad del CEMA</b:Institution>
-    <b:City>Buenos Aires</b:City>
-    <b:RefOrder>1</b:RefOrder>
-  </b:Source>
-  <b:Source>
-    <b:Tag>ACU11</b:Tag>
-    <b:SourceType>JournalArticle</b:SourceType>
-    <b:Guid>{07C12FCC-28C9-4242-8D10-B344CC12BBA1}</b:Guid>
-    <b:Title>LA RESILIENCIA EMPRESARIAL, sobreponiéndose eficazmente a las adversidades y el fracaso.</b:Title>
-    <b:Year>2011</b:Year>
-    <b:JournalName>Negocios Internacionales</b:JournalName>
-    <b:Month>Marzo</b:Month>
-    <b:Pages>1 - 3</b:Pages>
-    <b:Volume>1</b:Volume>
-    <b:Issue>2</b:Issue>
-    <b:Author>
-      <b:Author>
-        <b:NameList>
-          <b:Person>
-            <b:Last>ACUÑA G.</b:Last>
-            <b:Middle>Eduardo</b:Middle>
-            <b:First>Rodrigo</b:First>
-          </b:Person>
-        </b:NameList>
-      </b:Author>
-    </b:Author>
-    <b:RefOrder>2</b:RefOrder>
-  </b:Source>
-  <b:Source>
-    <b:Tag>HER12</b:Tag>
-    <b:SourceType>InternetSite</b:SourceType>
-    <b:Guid>{822CD314-9D29-4F3B-865C-9E732C27100E}</b:Guid>
-    <b:Year>2012</b:Year>
-    <b:Month>septiembre</b:Month>
-    <b:Author>
-      <b:Author>
-        <b:NameList>
-          <b:Person>
-            <b:Last>HERRERA Monterroso</b:Last>
-            <b:First>Haroldo</b:First>
-            <b:Middle>Eduardo</b:Middle>
-          </b:Person>
-        </b:NameList>
-      </b:Author>
-    </b:Author>
-    <b:InternetSiteTitle>GestioPolis</b:InternetSiteTitle>
-    <b:URL>http://goo.gl/JcqRY</b:URL>
-    <b:RefOrder>3</b:RefOrder>
-  </b:Source>
-  <b:Source>
-    <b:Tag>ATE02</b:Tag>
-    <b:SourceType>InternetSite</b:SourceType>
-    <b:Guid>{7D3438EB-CAEF-4D75-9C60-12922BD8C839}</b:Guid>
-    <b:Author>
-      <b:Author>
-        <b:NameList>
-          <b:Person>
-            <b:Last>ATEHORT</b:Last>
-            <b:First>Miguel</b:First>
-          </b:Person>
-        </b:NameList>
-      </b:Author>
-    </b:Author>
-    <b:InternetSiteTitle>Universidad ICESI Estudios Gerenciales</b:InternetSiteTitle>
-    <b:Year>2002</b:Year>
-    <b:Month>marzo</b:Month>
-    <b:URL>http://goo.gl/HbbfD</b:URL>
-    <b:RefOrder>4</b:RefOrder>
-  </b:Source>
-  <b:Source>
-    <b:Tag>VEG12</b:Tag>
-    <b:SourceType>Report</b:SourceType>
-    <b:Guid>{83F7D424-0F25-45DD-9D31-56B77ACBAE83}</b:Guid>
-    <b:Title>Organizaciones Resilientes: Una Mirada hacia su Conformación</b:Title>
-    <b:Year>2012</b:Year>
-    <b:Author>
-      <b:Author>
-        <b:NameList>
-          <b:Person>
-            <b:Last>VEGA</b:Last>
-            <b:First>Ricardo</b:First>
-          </b:Person>
-        </b:NameList>
-      </b:Author>
-    </b:Author>
-    <b:Institution>Colegio Mayor de Nuestra Señora del Rosario</b:Institution>
-    <b:City>Bogotá</b:City>
-    <b:ThesisType>Trabajo de Grado</b:ThesisType>
-    <b:RefOrder>5</b:RefOrder>
-  </b:Source>
-  <b:Source>
-    <b:Tag>MED12</b:Tag>
-    <b:SourceType>DocumentFromInternetSite</b:SourceType>
-    <b:Guid>{1DF43A1A-14A5-4974-8816-F34F2A23499C}</b:Guid>
-    <b:Author>
-      <b:Author>
-        <b:NameList>
-          <b:Person>
-            <b:Last>MEDINA Salgado</b:Last>
-            <b:First>César</b:First>
-          </b:Person>
-        </b:NameList>
-      </b:Author>
-    </b:Author>
-    <b:InternetSiteTitle>Departamento de Administración de la Universidad Autónoma Metropolitana Unidad Azcapotzalco</b:InternetSiteTitle>
-    <b:Year>2012</b:Year>
-    <b:Month>junio</b:Month>
-    <b:URL>http://goo.gl/0fuQU</b:URL>
-    <b:RefOrder>6</b:RefOrder>
-  </b:Source>
-</b:Sources>
+<file path=customXml/itemProps1.xml><?xml version="1.0" encoding="utf-8"?>
+<ds:datastoreItem xmlns:ds="http://schemas.openxmlformats.org/officeDocument/2006/customXml" ds:itemID="{CC840F2E-D2CD-4E45-9F22-85DF34759E63}">
+  <ds:schemaRefs>
+    <ds:schemaRef ds:uri="http://schemas.microsoft.com/office/2006/metadata/properties"/>
+    <ds:schemaRef ds:uri="http://schemas.microsoft.com/office/infopath/2007/PartnerControls"/>
+    <ds:schemaRef ds:uri="dab7908d-6a7a-4761-a472-1a6b5774db42"/>
+    <ds:schemaRef ds:uri="11de04e6-b16f-4fce-aad5-c03d047314a9"/>
+  </ds:schemaRefs>
+</ds:datastoreItem>
 </file>
 
-<file path=customXml/item3.xml><?xml version="1.0" encoding="utf-8"?>
-<p:properties xmlns:p="http://schemas.microsoft.com/office/2006/metadata/properties" xmlns:xsi="http://www.w3.org/2001/XMLSchema-instance" xmlns:pc="http://schemas.microsoft.com/office/infopath/2007/PartnerControls">
-  <documentManagement>
-    <lcf76f155ced4ddcb4097134ff3c332f xmlns="dab7908d-6a7a-4761-a472-1a6b5774db42">
-      <Terms xmlns="http://schemas.microsoft.com/office/infopath/2007/PartnerControls"/>
-    </lcf76f155ced4ddcb4097134ff3c332f>
-    <TaxCatchAll xmlns="11de04e6-b16f-4fce-aad5-c03d047314a9" xsi:nil="true"/>
-  </documentManagement>
-</p:properties>
+<file path=customXml/itemProps2.xml><?xml version="1.0" encoding="utf-8"?>
+<ds:datastoreItem xmlns:ds="http://schemas.openxmlformats.org/officeDocument/2006/customXml" ds:itemID="{6D9CB2A7-D5F4-4885-9867-BCD400F2D911}">
+  <ds:schemaRefs>
+    <ds:schemaRef ds:uri="http://schemas.openxmlformats.org/officeDocument/2006/bibliography"/>
+  </ds:schemaRefs>
+</ds:datastoreItem>
 </file>
 
-<file path=customXml/item4.xml><?xml version="1.0" encoding="utf-8"?>
-<?mso-contentType ?>
-<FormTemplates xmlns="http://schemas.microsoft.com/sharepoint/v3/contenttype/forms">
-  <Display>DocumentLibraryForm</Display>
-  <Edit>DocumentLibraryForm</Edit>
-  <New>DocumentLibraryForm</New>
-</FormTemplates>
+<file path=customXml/itemProps3.xml><?xml version="1.0" encoding="utf-8"?>
+<ds:datastoreItem xmlns:ds="http://schemas.openxmlformats.org/officeDocument/2006/customXml" ds:itemID="{D7EDE8E4-FC47-4AC5-9478-D6AEF8CFEABF}">
+  <ds:schemaRefs>
+    <ds:schemaRef ds:uri="http://schemas.microsoft.com/sharepoint/v3/contenttype/forms"/>
+  </ds:schemaRefs>
+</ds:datastoreItem>
 </file>
 
-<file path=customXml/itemProps1.xml><?xml version="1.0" encoding="utf-8"?>
+<file path=customXml/itemProps4.xml><?xml version="1.0" encoding="utf-8"?>
 <ds:datastoreItem xmlns:ds="http://schemas.openxmlformats.org/officeDocument/2006/customXml" ds:itemID="{B7E795FC-5EF8-4EE3-A82A-918AD09A1D44}">
   <ds:schemaRefs>
     <ds:schemaRef ds:uri="http://schemas.microsoft.com/office/2006/metadata/contentType"/>
@@ -7017,31 +7401,4 @@
     <ds:schemaRef ds:uri="http://schemas.microsoft.com/internal/obd"/>
   </ds:schemaRefs>
 </ds:datastoreItem>
-</file>
-
-<file path=customXml/itemProps2.xml><?xml version="1.0" encoding="utf-8"?>
-<ds:datastoreItem xmlns:ds="http://schemas.openxmlformats.org/officeDocument/2006/customXml" ds:itemID="{6D9CB2A7-D5F4-4885-9867-BCD400F2D911}">
-  <ds:schemaRefs>
-    <ds:schemaRef ds:uri="http://schemas.openxmlformats.org/officeDocument/2006/bibliography"/>
-  </ds:schemaRefs>
-</ds:datastoreItem>
-</file>
-
-<file path=customXml/itemProps3.xml><?xml version="1.0" encoding="utf-8"?>
-<ds:datastoreItem xmlns:ds="http://schemas.openxmlformats.org/officeDocument/2006/customXml" ds:itemID="{CC840F2E-D2CD-4E45-9F22-85DF34759E63}">
-  <ds:schemaRefs>
-    <ds:schemaRef ds:uri="http://schemas.microsoft.com/office/2006/metadata/properties"/>
-    <ds:schemaRef ds:uri="http://schemas.microsoft.com/office/infopath/2007/PartnerControls"/>
-    <ds:schemaRef ds:uri="dab7908d-6a7a-4761-a472-1a6b5774db42"/>
-    <ds:schemaRef ds:uri="11de04e6-b16f-4fce-aad5-c03d047314a9"/>
-  </ds:schemaRefs>
-</ds:datastoreItem>
-</file>
-
-<file path=customXml/itemProps4.xml><?xml version="1.0" encoding="utf-8"?>
-<ds:datastoreItem xmlns:ds="http://schemas.openxmlformats.org/officeDocument/2006/customXml" ds:itemID="{D7EDE8E4-FC47-4AC5-9478-D6AEF8CFEABF}">
-  <ds:schemaRefs>
-    <ds:schemaRef ds:uri="http://schemas.microsoft.com/sharepoint/v3/contenttype/forms"/>
-  </ds:schemaRefs>
-</ds:datastoreItem>
 </file>
</xml_diff>